<commit_message>
ssu nakon faze 3
</commit_message>
<xml_diff>
--- a/dokumentacija/faza2/ssu/kazna.docx
+++ b/dokumentacija/faza2/ssu/kazna.docx
@@ -182,24 +182,8 @@
           <w:rFonts w:ascii="Arial" w:eastAsia="Arial" w:hAnsi="Arial" w:cs="Arial"/>
           <w:sz w:val="36"/>
         </w:rPr>
-        <w:t>P</w:t>
-      </w:r>
-      <w:r>
-        <w:rPr>
-          <w:rFonts w:ascii="Arial" w:eastAsia="Arial" w:hAnsi="Arial" w:cs="Arial"/>
-          <w:sz w:val="36"/>
-        </w:rPr>
-        <w:t xml:space="preserve">arking </w:t>
-      </w:r>
-      <w:proofErr w:type="spellStart"/>
-      <w:r>
-        <w:rPr>
-          <w:rFonts w:ascii="Arial" w:eastAsia="Arial" w:hAnsi="Arial" w:cs="Arial"/>
-          <w:sz w:val="36"/>
-        </w:rPr>
-        <w:t>aplikacija</w:t>
-      </w:r>
-      <w:proofErr w:type="spellEnd"/>
+        <w:t>PARKING APLIKACIJA</w:t>
+      </w:r>
     </w:p>
     <w:p>
       <w:pPr>
@@ -251,7 +235,7 @@
     <w:p>
       <w:pPr>
         <w:spacing w:after="0" w:line="241" w:lineRule="auto"/>
-        <w:ind w:left="1440" w:hanging="596"/>
+        <w:ind w:left="720" w:right="15"/>
         <w:jc w:val="center"/>
       </w:pPr>
       <w:proofErr w:type="spellStart"/>
@@ -405,7 +389,7 @@
     <w:p>
       <w:pPr>
         <w:spacing w:after="0"/>
-        <w:ind w:right="3702"/>
+        <w:ind w:right="4144"/>
         <w:jc w:val="right"/>
         <w:rPr>
           <w:rFonts w:ascii="Arial" w:eastAsia="Arial" w:hAnsi="Arial" w:cs="Arial"/>
@@ -413,42 +397,15 @@
           <w:sz w:val="36"/>
         </w:rPr>
       </w:pPr>
-      <w:proofErr w:type="spellStart"/>
       <w:r>
         <w:rPr>
           <w:rFonts w:ascii="Arial" w:eastAsia="Arial" w:hAnsi="Arial" w:cs="Arial"/>
           <w:b/>
-          <w:sz w:val="36"/>
+          <w:sz w:val="28"/>
+          <w:szCs w:val="18"/>
         </w:rPr>
         <w:lastRenderedPageBreak/>
-        <w:t>Istorija</w:t>
-      </w:r>
-      <w:proofErr w:type="spellEnd"/>
-      <w:r>
-        <w:rPr>
-          <w:rFonts w:ascii="Arial" w:eastAsia="Arial" w:hAnsi="Arial" w:cs="Arial"/>
-          <w:b/>
-          <w:sz w:val="36"/>
-        </w:rPr>
-        <w:t xml:space="preserve"> </w:t>
-      </w:r>
-      <w:proofErr w:type="spellStart"/>
-      <w:r>
-        <w:rPr>
-          <w:rFonts w:ascii="Arial" w:eastAsia="Arial" w:hAnsi="Arial" w:cs="Arial"/>
-          <w:b/>
-          <w:sz w:val="36"/>
-        </w:rPr>
-        <w:t>izmena</w:t>
-      </w:r>
-      <w:proofErr w:type="spellEnd"/>
-      <w:r>
-        <w:rPr>
-          <w:rFonts w:ascii="Arial" w:eastAsia="Arial" w:hAnsi="Arial" w:cs="Arial"/>
-          <w:b/>
-          <w:sz w:val="36"/>
-        </w:rPr>
-        <w:t xml:space="preserve"> </w:t>
+        <w:t xml:space="preserve">ISTORIJA IZMENA </w:t>
       </w:r>
     </w:p>
     <w:p>
@@ -471,10 +428,10 @@
         <w:tblLook w:val="04A0" w:firstRow="1" w:lastRow="0" w:firstColumn="1" w:lastColumn="0" w:noHBand="0" w:noVBand="1"/>
       </w:tblPr>
       <w:tblGrid>
-        <w:gridCol w:w="2305"/>
-        <w:gridCol w:w="1152"/>
-        <w:gridCol w:w="3673"/>
-        <w:gridCol w:w="2376"/>
+        <w:gridCol w:w="2303"/>
+        <w:gridCol w:w="1158"/>
+        <w:gridCol w:w="3670"/>
+        <w:gridCol w:w="2375"/>
       </w:tblGrid>
       <w:tr>
         <w:trPr>
@@ -489,19 +446,24 @@
               <w:bottom w:val="single" w:sz="6" w:space="0" w:color="000000"/>
               <w:right w:val="single" w:sz="6" w:space="0" w:color="000000"/>
             </w:tcBorders>
+            <w:vAlign w:val="center"/>
           </w:tcPr>
           <w:p>
             <w:pPr>
               <w:ind w:left="6"/>
               <w:jc w:val="center"/>
+              <w:rPr>
+                <w:rFonts w:ascii="Arial" w:hAnsi="Arial" w:cs="Arial"/>
+              </w:rPr>
             </w:pPr>
             <w:r>
               <w:rPr>
-                <w:rFonts w:ascii="Times New Roman" w:eastAsia="Times New Roman" w:hAnsi="Times New Roman" w:cs="Times New Roman"/>
+                <w:rFonts w:ascii="Arial" w:eastAsia="Times New Roman" w:hAnsi="Arial" w:cs="Arial"/>
                 <w:b/>
-                <w:sz w:val="20"/>
-              </w:rPr>
-              <w:t xml:space="preserve">Datum </w:t>
+                <w:sz w:val="22"/>
+                <w:szCs w:val="24"/>
+              </w:rPr>
+              <w:t xml:space="preserve">DATUM </w:t>
             </w:r>
           </w:p>
         </w:tc>
@@ -514,29 +476,24 @@
               <w:bottom w:val="single" w:sz="6" w:space="0" w:color="000000"/>
               <w:right w:val="single" w:sz="6" w:space="0" w:color="000000"/>
             </w:tcBorders>
+            <w:vAlign w:val="center"/>
           </w:tcPr>
           <w:p>
             <w:pPr>
               <w:ind w:left="5"/>
               <w:jc w:val="center"/>
+              <w:rPr>
+                <w:rFonts w:ascii="Arial" w:hAnsi="Arial" w:cs="Arial"/>
+              </w:rPr>
             </w:pPr>
-            <w:proofErr w:type="spellStart"/>
-            <w:r>
-              <w:rPr>
-                <w:rFonts w:ascii="Times New Roman" w:eastAsia="Times New Roman" w:hAnsi="Times New Roman" w:cs="Times New Roman"/>
+            <w:r>
+              <w:rPr>
+                <w:rFonts w:ascii="Arial" w:eastAsia="Times New Roman" w:hAnsi="Arial" w:cs="Arial"/>
                 <w:b/>
-                <w:sz w:val="20"/>
-              </w:rPr>
-              <w:t>Verzija</w:t>
-            </w:r>
-            <w:proofErr w:type="spellEnd"/>
-            <w:r>
-              <w:rPr>
-                <w:rFonts w:ascii="Times New Roman" w:eastAsia="Times New Roman" w:hAnsi="Times New Roman" w:cs="Times New Roman"/>
-                <w:b/>
-                <w:sz w:val="20"/>
-              </w:rPr>
-              <w:t xml:space="preserve"> </w:t>
+                <w:sz w:val="22"/>
+                <w:szCs w:val="24"/>
+              </w:rPr>
+              <w:t xml:space="preserve">VERZIJA </w:t>
             </w:r>
           </w:p>
         </w:tc>
@@ -549,45 +506,46 @@
               <w:bottom w:val="single" w:sz="6" w:space="0" w:color="000000"/>
               <w:right w:val="single" w:sz="6" w:space="0" w:color="000000"/>
             </w:tcBorders>
+            <w:vAlign w:val="center"/>
           </w:tcPr>
           <w:p>
             <w:pPr>
               <w:ind w:left="5"/>
               <w:jc w:val="center"/>
             </w:pPr>
-            <w:proofErr w:type="spellStart"/>
-            <w:r>
-              <w:rPr>
-                <w:rFonts w:ascii="Times New Roman" w:eastAsia="Times New Roman" w:hAnsi="Times New Roman" w:cs="Times New Roman"/>
+            <w:r>
+              <w:rPr>
+                <w:rFonts w:ascii="Arial" w:eastAsia="Times New Roman" w:hAnsi="Arial" w:cs="Arial"/>
                 <w:b/>
-                <w:sz w:val="20"/>
-              </w:rPr>
-              <w:t>Kratak</w:t>
-            </w:r>
-            <w:proofErr w:type="spellEnd"/>
-            <w:r>
-              <w:rPr>
-                <w:rFonts w:ascii="Times New Roman" w:eastAsia="Times New Roman" w:hAnsi="Times New Roman" w:cs="Times New Roman"/>
+                <w:sz w:val="22"/>
+                <w:szCs w:val="24"/>
+              </w:rPr>
+              <w:t>KRATAK</w:t>
+            </w:r>
+            <w:r>
+              <w:rPr>
+                <w:rFonts w:eastAsia="Times New Roman" w:cs="Times New Roman"/>
                 <w:b/>
-                <w:sz w:val="20"/>
+                <w:sz w:val="22"/>
+                <w:szCs w:val="24"/>
               </w:rPr>
               <w:t xml:space="preserve"> </w:t>
             </w:r>
-            <w:proofErr w:type="spellStart"/>
-            <w:r>
-              <w:rPr>
-                <w:rFonts w:ascii="Times New Roman" w:eastAsia="Times New Roman" w:hAnsi="Times New Roman" w:cs="Times New Roman"/>
+            <w:r>
+              <w:rPr>
+                <w:rFonts w:ascii="Arial" w:eastAsia="Times New Roman" w:hAnsi="Arial" w:cs="Arial"/>
                 <w:b/>
-                <w:sz w:val="20"/>
-              </w:rPr>
-              <w:t>opis</w:t>
-            </w:r>
-            <w:proofErr w:type="spellEnd"/>
-            <w:r>
-              <w:rPr>
-                <w:rFonts w:ascii="Times New Roman" w:eastAsia="Times New Roman" w:hAnsi="Times New Roman" w:cs="Times New Roman"/>
+                <w:sz w:val="22"/>
+                <w:szCs w:val="24"/>
+              </w:rPr>
+              <w:t>OPIS</w:t>
+            </w:r>
+            <w:r>
+              <w:rPr>
+                <w:rFonts w:eastAsia="Times New Roman" w:cs="Times New Roman"/>
                 <w:b/>
-                <w:sz w:val="20"/>
+                <w:sz w:val="22"/>
+                <w:szCs w:val="24"/>
               </w:rPr>
               <w:t xml:space="preserve"> </w:t>
             </w:r>
@@ -602,19 +560,24 @@
               <w:bottom w:val="single" w:sz="6" w:space="0" w:color="000000"/>
               <w:right w:val="single" w:sz="6" w:space="0" w:color="000000"/>
             </w:tcBorders>
+            <w:vAlign w:val="center"/>
           </w:tcPr>
           <w:p>
             <w:pPr>
               <w:ind w:left="4"/>
               <w:jc w:val="center"/>
+              <w:rPr>
+                <w:rFonts w:ascii="Arial" w:hAnsi="Arial" w:cs="Arial"/>
+              </w:rPr>
             </w:pPr>
             <w:r>
               <w:rPr>
-                <w:rFonts w:ascii="Times New Roman" w:eastAsia="Times New Roman" w:hAnsi="Times New Roman" w:cs="Times New Roman"/>
+                <w:rFonts w:ascii="Arial" w:eastAsia="Times New Roman" w:hAnsi="Arial" w:cs="Arial"/>
                 <w:b/>
-                <w:sz w:val="20"/>
-              </w:rPr>
-              <w:t xml:space="preserve">Autor </w:t>
+                <w:sz w:val="22"/>
+                <w:szCs w:val="24"/>
+              </w:rPr>
+              <w:t xml:space="preserve">AUTOR </w:t>
             </w:r>
           </w:p>
         </w:tc>
@@ -632,50 +595,55 @@
               <w:bottom w:val="single" w:sz="6" w:space="0" w:color="000000"/>
               <w:right w:val="single" w:sz="6" w:space="0" w:color="000000"/>
             </w:tcBorders>
+            <w:vAlign w:val="center"/>
           </w:tcPr>
           <w:p>
             <w:pPr>
               <w:jc w:val="center"/>
+              <w:rPr>
+                <w:sz w:val="24"/>
+                <w:szCs w:val="28"/>
+              </w:rPr>
             </w:pPr>
             <w:r>
               <w:rPr>
-                <w:rFonts w:ascii="Times New Roman" w:eastAsia="Times New Roman" w:hAnsi="Times New Roman" w:cs="Times New Roman"/>
                 <w:sz w:val="24"/>
+                <w:szCs w:val="28"/>
               </w:rPr>
               <w:t>05</w:t>
             </w:r>
             <w:r>
               <w:rPr>
-                <w:rFonts w:ascii="Times New Roman" w:eastAsia="Times New Roman" w:hAnsi="Times New Roman" w:cs="Times New Roman"/>
                 <w:sz w:val="24"/>
+                <w:szCs w:val="28"/>
               </w:rPr>
               <w:t>.</w:t>
             </w:r>
             <w:r>
               <w:rPr>
-                <w:rFonts w:ascii="Times New Roman" w:eastAsia="Times New Roman" w:hAnsi="Times New Roman" w:cs="Times New Roman"/>
                 <w:sz w:val="24"/>
+                <w:szCs w:val="28"/>
               </w:rPr>
               <w:t>0</w:t>
             </w:r>
             <w:r>
               <w:rPr>
-                <w:rFonts w:ascii="Times New Roman" w:eastAsia="Times New Roman" w:hAnsi="Times New Roman" w:cs="Times New Roman"/>
                 <w:sz w:val="24"/>
+                <w:szCs w:val="28"/>
               </w:rPr>
               <w:t>3.20</w:t>
             </w:r>
             <w:r>
               <w:rPr>
-                <w:rFonts w:ascii="Times New Roman" w:eastAsia="Times New Roman" w:hAnsi="Times New Roman" w:cs="Times New Roman"/>
                 <w:sz w:val="24"/>
+                <w:szCs w:val="28"/>
               </w:rPr>
               <w:t>20</w:t>
             </w:r>
             <w:r>
               <w:rPr>
-                <w:rFonts w:ascii="Times New Roman" w:eastAsia="Times New Roman" w:hAnsi="Times New Roman" w:cs="Times New Roman"/>
                 <w:sz w:val="24"/>
+                <w:szCs w:val="28"/>
               </w:rPr>
               <w:t>.</w:t>
             </w:r>
@@ -690,15 +658,20 @@
               <w:bottom w:val="single" w:sz="6" w:space="0" w:color="000000"/>
               <w:right w:val="single" w:sz="6" w:space="0" w:color="000000"/>
             </w:tcBorders>
+            <w:vAlign w:val="center"/>
           </w:tcPr>
           <w:p>
             <w:pPr>
               <w:jc w:val="center"/>
+              <w:rPr>
+                <w:sz w:val="24"/>
+                <w:szCs w:val="28"/>
+              </w:rPr>
             </w:pPr>
             <w:r>
               <w:rPr>
-                <w:rFonts w:ascii="Times New Roman" w:eastAsia="Times New Roman" w:hAnsi="Times New Roman" w:cs="Times New Roman"/>
                 <w:sz w:val="24"/>
+                <w:szCs w:val="28"/>
               </w:rPr>
               <w:t>1.0</w:t>
             </w:r>
@@ -713,32 +686,37 @@
               <w:bottom w:val="single" w:sz="6" w:space="0" w:color="000000"/>
               <w:right w:val="single" w:sz="6" w:space="0" w:color="000000"/>
             </w:tcBorders>
+            <w:vAlign w:val="center"/>
           </w:tcPr>
           <w:p>
             <w:pPr>
               <w:jc w:val="center"/>
+              <w:rPr>
+                <w:sz w:val="24"/>
+                <w:szCs w:val="28"/>
+              </w:rPr>
             </w:pPr>
             <w:proofErr w:type="spellStart"/>
             <w:r>
               <w:rPr>
-                <w:rFonts w:ascii="Times New Roman" w:eastAsia="Times New Roman" w:hAnsi="Times New Roman" w:cs="Times New Roman"/>
                 <w:sz w:val="24"/>
+                <w:szCs w:val="28"/>
               </w:rPr>
               <w:t>inicijalna</w:t>
             </w:r>
             <w:proofErr w:type="spellEnd"/>
             <w:r>
               <w:rPr>
-                <w:rFonts w:ascii="Times New Roman" w:eastAsia="Times New Roman" w:hAnsi="Times New Roman" w:cs="Times New Roman"/>
                 <w:sz w:val="24"/>
+                <w:szCs w:val="28"/>
               </w:rPr>
               <w:t xml:space="preserve"> </w:t>
             </w:r>
             <w:proofErr w:type="spellStart"/>
             <w:r>
               <w:rPr>
-                <w:rFonts w:ascii="Times New Roman" w:eastAsia="Times New Roman" w:hAnsi="Times New Roman" w:cs="Times New Roman"/>
                 <w:sz w:val="24"/>
+                <w:szCs w:val="28"/>
               </w:rPr>
               <w:t>verzija</w:t>
             </w:r>
@@ -754,16 +732,29 @@
               <w:bottom w:val="single" w:sz="6" w:space="0" w:color="000000"/>
               <w:right w:val="single" w:sz="6" w:space="0" w:color="000000"/>
             </w:tcBorders>
+            <w:vAlign w:val="center"/>
           </w:tcPr>
           <w:p>
             <w:pPr>
               <w:jc w:val="center"/>
+              <w:rPr>
+                <w:sz w:val="24"/>
+                <w:szCs w:val="28"/>
+              </w:rPr>
             </w:pPr>
             <w:r>
+              <w:rPr>
+                <w:sz w:val="24"/>
+                <w:szCs w:val="28"/>
+              </w:rPr>
               <w:t xml:space="preserve">Mirko </w:t>
             </w:r>
             <w:proofErr w:type="spellStart"/>
             <w:r>
+              <w:rPr>
+                <w:sz w:val="24"/>
+                <w:szCs w:val="28"/>
+              </w:rPr>
               <w:t>Stojanović</w:t>
             </w:r>
             <w:proofErr w:type="spellEnd"/>
@@ -783,6 +774,7 @@
               <w:bottom w:val="single" w:sz="6" w:space="0" w:color="000000"/>
               <w:right w:val="single" w:sz="6" w:space="0" w:color="000000"/>
             </w:tcBorders>
+            <w:vAlign w:val="center"/>
           </w:tcPr>
           <w:p/>
         </w:tc>
@@ -795,6 +787,7 @@
               <w:bottom w:val="single" w:sz="6" w:space="0" w:color="000000"/>
               <w:right w:val="single" w:sz="6" w:space="0" w:color="000000"/>
             </w:tcBorders>
+            <w:vAlign w:val="center"/>
           </w:tcPr>
           <w:p/>
         </w:tc>
@@ -807,6 +800,7 @@
               <w:bottom w:val="single" w:sz="6" w:space="0" w:color="000000"/>
               <w:right w:val="single" w:sz="6" w:space="0" w:color="000000"/>
             </w:tcBorders>
+            <w:vAlign w:val="center"/>
           </w:tcPr>
           <w:p/>
         </w:tc>
@@ -819,6 +813,7 @@
               <w:bottom w:val="single" w:sz="6" w:space="0" w:color="000000"/>
               <w:right w:val="single" w:sz="6" w:space="0" w:color="000000"/>
             </w:tcBorders>
+            <w:vAlign w:val="center"/>
           </w:tcPr>
           <w:p/>
         </w:tc>
@@ -836,6 +831,7 @@
               <w:bottom w:val="single" w:sz="6" w:space="0" w:color="000000"/>
               <w:right w:val="single" w:sz="6" w:space="0" w:color="000000"/>
             </w:tcBorders>
+            <w:vAlign w:val="center"/>
           </w:tcPr>
           <w:p/>
         </w:tc>
@@ -848,6 +844,7 @@
               <w:bottom w:val="single" w:sz="6" w:space="0" w:color="000000"/>
               <w:right w:val="single" w:sz="6" w:space="0" w:color="000000"/>
             </w:tcBorders>
+            <w:vAlign w:val="center"/>
           </w:tcPr>
           <w:p/>
         </w:tc>
@@ -860,6 +857,7 @@
               <w:bottom w:val="single" w:sz="6" w:space="0" w:color="000000"/>
               <w:right w:val="single" w:sz="6" w:space="0" w:color="000000"/>
             </w:tcBorders>
+            <w:vAlign w:val="center"/>
           </w:tcPr>
           <w:p/>
         </w:tc>
@@ -872,6 +870,7 @@
               <w:bottom w:val="single" w:sz="6" w:space="0" w:color="000000"/>
               <w:right w:val="single" w:sz="6" w:space="0" w:color="000000"/>
             </w:tcBorders>
+            <w:vAlign w:val="center"/>
           </w:tcPr>
           <w:p/>
         </w:tc>
@@ -889,6 +888,7 @@
               <w:bottom w:val="single" w:sz="6" w:space="0" w:color="000000"/>
               <w:right w:val="single" w:sz="6" w:space="0" w:color="000000"/>
             </w:tcBorders>
+            <w:vAlign w:val="center"/>
           </w:tcPr>
           <w:p/>
         </w:tc>
@@ -901,6 +901,7 @@
               <w:bottom w:val="single" w:sz="6" w:space="0" w:color="000000"/>
               <w:right w:val="single" w:sz="6" w:space="0" w:color="000000"/>
             </w:tcBorders>
+            <w:vAlign w:val="center"/>
           </w:tcPr>
           <w:p/>
         </w:tc>
@@ -913,6 +914,7 @@
               <w:bottom w:val="single" w:sz="6" w:space="0" w:color="000000"/>
               <w:right w:val="single" w:sz="6" w:space="0" w:color="000000"/>
             </w:tcBorders>
+            <w:vAlign w:val="center"/>
           </w:tcPr>
           <w:p/>
         </w:tc>
@@ -925,6 +927,7 @@
               <w:bottom w:val="single" w:sz="6" w:space="0" w:color="000000"/>
               <w:right w:val="single" w:sz="6" w:space="0" w:color="000000"/>
             </w:tcBorders>
+            <w:vAlign w:val="center"/>
           </w:tcPr>
           <w:p/>
         </w:tc>
@@ -948,26 +951,16 @@
     <w:p>
       <w:pPr>
         <w:spacing w:after="98"/>
-        <w:ind w:right="2"/>
+        <w:ind w:right="1084"/>
         <w:jc w:val="center"/>
       </w:pPr>
-      <w:proofErr w:type="spellStart"/>
       <w:r>
         <w:rPr>
           <w:rFonts w:ascii="Arial" w:eastAsia="Arial" w:hAnsi="Arial" w:cs="Arial"/>
           <w:b/>
           <w:sz w:val="36"/>
         </w:rPr>
-        <w:t>Sadržaj</w:t>
-      </w:r>
-      <w:proofErr w:type="spellEnd"/>
-      <w:r>
-        <w:rPr>
-          <w:rFonts w:ascii="Arial" w:eastAsia="Arial" w:hAnsi="Arial" w:cs="Arial"/>
-          <w:b/>
-          <w:sz w:val="36"/>
-        </w:rPr>
-        <w:t xml:space="preserve">  </w:t>
+        <w:t xml:space="preserve">SADRŽAJ  </w:t>
       </w:r>
     </w:p>
     <w:sdt>
@@ -981,7 +974,12 @@
           <w:docPartGallery w:val="Table of Contents"/>
         </w:docPartObj>
       </w:sdtPr>
-      <w:sdtEndPr/>
+      <w:sdtEndPr>
+        <w:rPr>
+          <w:rFonts w:ascii="Times New Roman" w:hAnsi="Times New Roman"/>
+          <w:sz w:val="20"/>
+        </w:rPr>
+      </w:sdtEndPr>
       <w:sdtContent>
         <w:p>
           <w:pPr>
@@ -1006,7 +1004,7 @@
           <w:r>
             <w:fldChar w:fldCharType="separate"/>
           </w:r>
-          <w:hyperlink w:anchor="_Toc34583431" w:history="1">
+          <w:hyperlink w:anchor="_Toc36453461" w:history="1">
             <w:r>
               <w:rPr>
                 <w:rStyle w:val="Hyperlink"/>
@@ -1052,7 +1050,7 @@
                 <w:noProof/>
                 <w:webHidden/>
               </w:rPr>
-              <w:instrText xml:space="preserve"> PAGEREF _Toc34583431 \h </w:instrText>
+              <w:instrText xml:space="preserve"> PAGEREF _Toc36453461 \h </w:instrText>
             </w:r>
             <w:r>
               <w:rPr>
@@ -1097,7 +1095,7 @@
               <w:sz w:val="22"/>
             </w:rPr>
           </w:pPr>
-          <w:hyperlink w:anchor="_Toc34583432" w:history="1">
+          <w:hyperlink w:anchor="_Toc36453462" w:history="1">
             <w:r>
               <w:rPr>
                 <w:rStyle w:val="Hyperlink"/>
@@ -1143,7 +1141,7 @@
                 <w:noProof/>
                 <w:webHidden/>
               </w:rPr>
-              <w:instrText xml:space="preserve"> PAGEREF _Toc34583432 \h </w:instrText>
+              <w:instrText xml:space="preserve"> PAGEREF _Toc36453462 \h </w:instrText>
             </w:r>
             <w:r>
               <w:rPr>
@@ -1188,7 +1186,7 @@
               <w:sz w:val="22"/>
             </w:rPr>
           </w:pPr>
-          <w:hyperlink w:anchor="_Toc34583433" w:history="1">
+          <w:hyperlink w:anchor="_Toc36453463" w:history="1">
             <w:r>
               <w:rPr>
                 <w:rStyle w:val="Hyperlink"/>
@@ -1234,7 +1232,7 @@
                 <w:noProof/>
                 <w:webHidden/>
               </w:rPr>
-              <w:instrText xml:space="preserve"> PAGEREF _Toc34583433 \h </w:instrText>
+              <w:instrText xml:space="preserve"> PAGEREF _Toc36453463 \h </w:instrText>
             </w:r>
             <w:r>
               <w:rPr>
@@ -1279,7 +1277,7 @@
               <w:sz w:val="22"/>
             </w:rPr>
           </w:pPr>
-          <w:hyperlink w:anchor="_Toc34583434" w:history="1">
+          <w:hyperlink w:anchor="_Toc36453464" w:history="1">
             <w:r>
               <w:rPr>
                 <w:rStyle w:val="Hyperlink"/>
@@ -1325,7 +1323,7 @@
                 <w:noProof/>
                 <w:webHidden/>
               </w:rPr>
-              <w:instrText xml:space="preserve"> PAGEREF _Toc34583434 \h </w:instrText>
+              <w:instrText xml:space="preserve"> PAGEREF _Toc36453464 \h </w:instrText>
             </w:r>
             <w:r>
               <w:rPr>
@@ -1370,7 +1368,7 @@
               <w:sz w:val="22"/>
             </w:rPr>
           </w:pPr>
-          <w:hyperlink w:anchor="_Toc34583435" w:history="1">
+          <w:hyperlink w:anchor="_Toc36453465" w:history="1">
             <w:r>
               <w:rPr>
                 <w:rStyle w:val="Hyperlink"/>
@@ -1416,7 +1414,7 @@
                 <w:noProof/>
                 <w:webHidden/>
               </w:rPr>
-              <w:instrText xml:space="preserve"> PAGEREF _Toc34583435 \h </w:instrText>
+              <w:instrText xml:space="preserve"> PAGEREF _Toc36453465 \h </w:instrText>
             </w:r>
             <w:r>
               <w:rPr>
@@ -1461,7 +1459,7 @@
               <w:sz w:val="22"/>
             </w:rPr>
           </w:pPr>
-          <w:hyperlink w:anchor="_Toc34583436" w:history="1">
+          <w:hyperlink w:anchor="_Toc36453466" w:history="1">
             <w:r>
               <w:rPr>
                 <w:rStyle w:val="Hyperlink"/>
@@ -1507,7 +1505,7 @@
                 <w:noProof/>
                 <w:webHidden/>
               </w:rPr>
-              <w:instrText xml:space="preserve"> PAGEREF _Toc34583436 \h </w:instrText>
+              <w:instrText xml:space="preserve"> PAGEREF _Toc36453466 \h </w:instrText>
             </w:r>
             <w:r>
               <w:rPr>
@@ -1552,7 +1550,7 @@
               <w:sz w:val="22"/>
             </w:rPr>
           </w:pPr>
-          <w:hyperlink w:anchor="_Toc34583437" w:history="1">
+          <w:hyperlink w:anchor="_Toc36453467" w:history="1">
             <w:r>
               <w:rPr>
                 <w:rStyle w:val="Hyperlink"/>
@@ -1598,7 +1596,7 @@
                 <w:noProof/>
                 <w:webHidden/>
               </w:rPr>
-              <w:instrText xml:space="preserve"> PAGEREF _Toc34583437 \h </w:instrText>
+              <w:instrText xml:space="preserve"> PAGEREF _Toc36453467 \h </w:instrText>
             </w:r>
             <w:r>
               <w:rPr>
@@ -1643,7 +1641,7 @@
               <w:sz w:val="22"/>
             </w:rPr>
           </w:pPr>
-          <w:hyperlink w:anchor="_Toc34583438" w:history="1">
+          <w:hyperlink w:anchor="_Toc36453468" w:history="1">
             <w:r>
               <w:rPr>
                 <w:rStyle w:val="Hyperlink"/>
@@ -1691,7 +1689,7 @@
                 <w:noProof/>
                 <w:webHidden/>
               </w:rPr>
-              <w:instrText xml:space="preserve"> PAGEREF _Toc34583438 \h </w:instrText>
+              <w:instrText xml:space="preserve"> PAGEREF _Toc36453468 \h </w:instrText>
             </w:r>
             <w:r>
               <w:rPr>
@@ -1736,7 +1734,7 @@
               <w:sz w:val="22"/>
             </w:rPr>
           </w:pPr>
-          <w:hyperlink w:anchor="_Toc34583439" w:history="1">
+          <w:hyperlink w:anchor="_Toc36453469" w:history="1">
             <w:r>
               <w:rPr>
                 <w:rStyle w:val="Hyperlink"/>
@@ -1784,7 +1782,7 @@
                 <w:noProof/>
                 <w:webHidden/>
               </w:rPr>
-              <w:instrText xml:space="preserve"> PAGEREF _Toc34583439 \h </w:instrText>
+              <w:instrText xml:space="preserve"> PAGEREF _Toc36453469 \h </w:instrText>
             </w:r>
             <w:r>
               <w:rPr>
@@ -1829,7 +1827,7 @@
               <w:sz w:val="22"/>
             </w:rPr>
           </w:pPr>
-          <w:hyperlink w:anchor="_Toc34583440" w:history="1">
+          <w:hyperlink w:anchor="_Toc36453470" w:history="1">
             <w:r>
               <w:rPr>
                 <w:rStyle w:val="Hyperlink"/>
@@ -1896,7 +1894,7 @@
                 <w:noProof/>
                 <w:webHidden/>
               </w:rPr>
-              <w:instrText xml:space="preserve"> PAGEREF _Toc34583440 \h </w:instrText>
+              <w:instrText xml:space="preserve"> PAGEREF _Toc36453470 \h </w:instrText>
             </w:r>
             <w:r>
               <w:rPr>
@@ -1941,7 +1939,7 @@
               <w:sz w:val="22"/>
             </w:rPr>
           </w:pPr>
-          <w:hyperlink w:anchor="_Toc34583441" w:history="1">
+          <w:hyperlink w:anchor="_Toc36453471" w:history="1">
             <w:r>
               <w:rPr>
                 <w:rStyle w:val="Hyperlink"/>
@@ -1989,7 +1987,7 @@
                 <w:noProof/>
                 <w:webHidden/>
               </w:rPr>
-              <w:instrText xml:space="preserve"> PAGEREF _Toc34583441 \h </w:instrText>
+              <w:instrText xml:space="preserve"> PAGEREF _Toc36453471 \h </w:instrText>
             </w:r>
             <w:r>
               <w:rPr>
@@ -2034,7 +2032,7 @@
               <w:sz w:val="22"/>
             </w:rPr>
           </w:pPr>
-          <w:hyperlink w:anchor="_Toc34583442" w:history="1">
+          <w:hyperlink w:anchor="_Toc36453472" w:history="1">
             <w:r>
               <w:rPr>
                 <w:rStyle w:val="Hyperlink"/>
@@ -2080,7 +2078,7 @@
                 <w:noProof/>
                 <w:webHidden/>
               </w:rPr>
-              <w:instrText xml:space="preserve"> PAGEREF _Toc34583442 \h </w:instrText>
+              <w:instrText xml:space="preserve"> PAGEREF _Toc36453472 \h </w:instrText>
             </w:r>
             <w:r>
               <w:rPr>
@@ -2125,7 +2123,7 @@
               <w:sz w:val="22"/>
             </w:rPr>
           </w:pPr>
-          <w:hyperlink w:anchor="_Toc34583443" w:history="1">
+          <w:hyperlink w:anchor="_Toc36453473" w:history="1">
             <w:r>
               <w:rPr>
                 <w:rStyle w:val="Hyperlink"/>
@@ -2171,7 +2169,7 @@
                 <w:noProof/>
                 <w:webHidden/>
               </w:rPr>
-              <w:instrText xml:space="preserve"> PAGEREF _Toc34583443 \h </w:instrText>
+              <w:instrText xml:space="preserve"> PAGEREF _Toc36453473 \h </w:instrText>
             </w:r>
             <w:r>
               <w:rPr>
@@ -2216,7 +2214,7 @@
               <w:sz w:val="22"/>
             </w:rPr>
           </w:pPr>
-          <w:hyperlink w:anchor="_Toc34583444" w:history="1">
+          <w:hyperlink w:anchor="_Toc36453474" w:history="1">
             <w:r>
               <w:rPr>
                 <w:rStyle w:val="Hyperlink"/>
@@ -2262,7 +2260,7 @@
                 <w:noProof/>
                 <w:webHidden/>
               </w:rPr>
-              <w:instrText xml:space="preserve"> PAGEREF _Toc34583444 \h </w:instrText>
+              <w:instrText xml:space="preserve"> PAGEREF _Toc36453474 \h </w:instrText>
             </w:r>
             <w:r>
               <w:rPr>
@@ -2322,7 +2320,7 @@
         <w:spacing w:after="63"/>
         <w:ind w:left="705" w:hanging="720"/>
       </w:pPr>
-      <w:bookmarkStart w:id="1" w:name="_Toc34583431"/>
+      <w:bookmarkStart w:id="1" w:name="_Toc36453461"/>
       <w:proofErr w:type="spellStart"/>
       <w:r>
         <w:t>Uvod</w:t>
@@ -2340,7 +2338,7 @@
         <w:spacing w:line="480" w:lineRule="auto"/>
         <w:ind w:left="705" w:hanging="720"/>
       </w:pPr>
-      <w:bookmarkStart w:id="2" w:name="_Toc34583432"/>
+      <w:bookmarkStart w:id="2" w:name="_Toc36453462"/>
       <w:proofErr w:type="spellStart"/>
       <w:r>
         <w:t>Rezime</w:t>
@@ -2359,176 +2357,154 @@
       <w:proofErr w:type="spellStart"/>
       <w:r>
         <w:rPr>
-          <w:rFonts w:ascii="Times New Roman" w:eastAsia="Times New Roman" w:hAnsi="Times New Roman" w:cs="Times New Roman"/>
-          <w:sz w:val="20"/>
+          <w:rFonts w:eastAsia="Times New Roman" w:cs="Times New Roman"/>
         </w:rPr>
         <w:t>Definisanje</w:t>
       </w:r>
       <w:proofErr w:type="spellEnd"/>
       <w:r>
         <w:rPr>
-          <w:rFonts w:ascii="Times New Roman" w:eastAsia="Times New Roman" w:hAnsi="Times New Roman" w:cs="Times New Roman"/>
-          <w:sz w:val="20"/>
-        </w:rPr>
-        <w:t xml:space="preserve"> </w:t>
-      </w:r>
-      <w:proofErr w:type="spellStart"/>
-      <w:r>
-        <w:rPr>
-          <w:rFonts w:ascii="Times New Roman" w:eastAsia="Times New Roman" w:hAnsi="Times New Roman" w:cs="Times New Roman"/>
-          <w:sz w:val="20"/>
+          <w:rFonts w:eastAsia="Times New Roman" w:cs="Times New Roman"/>
+        </w:rPr>
+        <w:t xml:space="preserve"> </w:t>
+      </w:r>
+      <w:proofErr w:type="spellStart"/>
+      <w:r>
+        <w:rPr>
+          <w:rFonts w:eastAsia="Times New Roman" w:cs="Times New Roman"/>
         </w:rPr>
         <w:t>scenarija</w:t>
       </w:r>
       <w:proofErr w:type="spellEnd"/>
       <w:r>
         <w:rPr>
-          <w:rFonts w:ascii="Times New Roman" w:eastAsia="Times New Roman" w:hAnsi="Times New Roman" w:cs="Times New Roman"/>
-          <w:sz w:val="20"/>
-        </w:rPr>
-        <w:t xml:space="preserve"> </w:t>
-      </w:r>
-      <w:proofErr w:type="spellStart"/>
-      <w:r>
-        <w:rPr>
-          <w:rFonts w:ascii="Times New Roman" w:eastAsia="Times New Roman" w:hAnsi="Times New Roman" w:cs="Times New Roman"/>
-          <w:sz w:val="20"/>
+          <w:rFonts w:eastAsia="Times New Roman" w:cs="Times New Roman"/>
+        </w:rPr>
+        <w:t xml:space="preserve"> </w:t>
+      </w:r>
+      <w:proofErr w:type="spellStart"/>
+      <w:r>
+        <w:rPr>
+          <w:rFonts w:eastAsia="Times New Roman" w:cs="Times New Roman"/>
         </w:rPr>
         <w:t>upotrebe</w:t>
       </w:r>
       <w:proofErr w:type="spellEnd"/>
       <w:r>
         <w:rPr>
-          <w:rFonts w:ascii="Times New Roman" w:eastAsia="Times New Roman" w:hAnsi="Times New Roman" w:cs="Times New Roman"/>
-          <w:sz w:val="20"/>
-        </w:rPr>
-        <w:t xml:space="preserve"> </w:t>
-      </w:r>
-      <w:proofErr w:type="spellStart"/>
-      <w:r>
-        <w:rPr>
-          <w:rFonts w:ascii="Times New Roman" w:eastAsia="Times New Roman" w:hAnsi="Times New Roman" w:cs="Times New Roman"/>
-          <w:sz w:val="20"/>
+          <w:rFonts w:eastAsia="Times New Roman" w:cs="Times New Roman"/>
+        </w:rPr>
+        <w:t xml:space="preserve"> </w:t>
+      </w:r>
+      <w:proofErr w:type="spellStart"/>
+      <w:r>
+        <w:rPr>
+          <w:rFonts w:eastAsia="Times New Roman" w:cs="Times New Roman"/>
         </w:rPr>
         <w:t>pri</w:t>
       </w:r>
       <w:proofErr w:type="spellEnd"/>
       <w:r>
         <w:rPr>
-          <w:rFonts w:ascii="Times New Roman" w:eastAsia="Times New Roman" w:hAnsi="Times New Roman" w:cs="Times New Roman"/>
-          <w:sz w:val="20"/>
-        </w:rPr>
-        <w:t xml:space="preserve"> </w:t>
-      </w:r>
-      <w:proofErr w:type="spellStart"/>
-      <w:r>
-        <w:rPr>
-          <w:rFonts w:ascii="Times New Roman" w:eastAsia="Times New Roman" w:hAnsi="Times New Roman" w:cs="Times New Roman"/>
-          <w:sz w:val="20"/>
+          <w:rFonts w:eastAsia="Times New Roman" w:cs="Times New Roman"/>
+        </w:rPr>
+        <w:t xml:space="preserve"> </w:t>
+      </w:r>
+      <w:proofErr w:type="spellStart"/>
+      <w:r>
+        <w:rPr>
+          <w:rFonts w:eastAsia="Times New Roman" w:cs="Times New Roman"/>
         </w:rPr>
         <w:t>evidentiranju</w:t>
       </w:r>
       <w:proofErr w:type="spellEnd"/>
       <w:r>
         <w:rPr>
-          <w:rFonts w:ascii="Times New Roman" w:eastAsia="Times New Roman" w:hAnsi="Times New Roman" w:cs="Times New Roman"/>
-          <w:sz w:val="20"/>
-        </w:rPr>
-        <w:t xml:space="preserve"> </w:t>
-      </w:r>
-      <w:proofErr w:type="spellStart"/>
-      <w:r>
-        <w:rPr>
-          <w:rFonts w:ascii="Times New Roman" w:eastAsia="Times New Roman" w:hAnsi="Times New Roman" w:cs="Times New Roman"/>
-          <w:sz w:val="20"/>
+          <w:rFonts w:eastAsia="Times New Roman" w:cs="Times New Roman"/>
+        </w:rPr>
+        <w:t xml:space="preserve"> </w:t>
+      </w:r>
+      <w:proofErr w:type="spellStart"/>
+      <w:r>
+        <w:rPr>
+          <w:rFonts w:eastAsia="Times New Roman" w:cs="Times New Roman"/>
         </w:rPr>
         <w:t>kazne</w:t>
       </w:r>
       <w:proofErr w:type="spellEnd"/>
       <w:r>
         <w:rPr>
-          <w:rFonts w:ascii="Times New Roman" w:eastAsia="Times New Roman" w:hAnsi="Times New Roman" w:cs="Times New Roman"/>
-          <w:sz w:val="20"/>
+          <w:rFonts w:eastAsia="Times New Roman" w:cs="Times New Roman"/>
         </w:rPr>
         <w:t xml:space="preserve"> u </w:t>
       </w:r>
       <w:proofErr w:type="spellStart"/>
       <w:r>
         <w:rPr>
-          <w:rFonts w:ascii="Times New Roman" w:eastAsia="Times New Roman" w:hAnsi="Times New Roman" w:cs="Times New Roman"/>
-          <w:sz w:val="20"/>
+          <w:rFonts w:eastAsia="Times New Roman" w:cs="Times New Roman"/>
         </w:rPr>
         <w:t>sistemu</w:t>
       </w:r>
       <w:proofErr w:type="spellEnd"/>
       <w:r>
         <w:rPr>
-          <w:rFonts w:ascii="Times New Roman" w:eastAsia="Times New Roman" w:hAnsi="Times New Roman" w:cs="Times New Roman"/>
-          <w:sz w:val="20"/>
+          <w:rFonts w:eastAsia="Times New Roman" w:cs="Times New Roman"/>
         </w:rPr>
         <w:t xml:space="preserve">, </w:t>
       </w:r>
       <w:proofErr w:type="spellStart"/>
       <w:r>
         <w:rPr>
-          <w:rFonts w:ascii="Times New Roman" w:eastAsia="Times New Roman" w:hAnsi="Times New Roman" w:cs="Times New Roman"/>
-          <w:sz w:val="20"/>
+          <w:rFonts w:eastAsia="Times New Roman" w:cs="Times New Roman"/>
         </w:rPr>
         <w:t>sa</w:t>
       </w:r>
       <w:proofErr w:type="spellEnd"/>
       <w:r>
         <w:rPr>
-          <w:rFonts w:ascii="Times New Roman" w:eastAsia="Times New Roman" w:hAnsi="Times New Roman" w:cs="Times New Roman"/>
-          <w:sz w:val="20"/>
-        </w:rPr>
-        <w:t xml:space="preserve"> </w:t>
-      </w:r>
-      <w:proofErr w:type="spellStart"/>
-      <w:r>
-        <w:rPr>
-          <w:rFonts w:ascii="Times New Roman" w:eastAsia="Times New Roman" w:hAnsi="Times New Roman" w:cs="Times New Roman"/>
-          <w:sz w:val="20"/>
+          <w:rFonts w:eastAsia="Times New Roman" w:cs="Times New Roman"/>
+        </w:rPr>
+        <w:t xml:space="preserve"> </w:t>
+      </w:r>
+      <w:proofErr w:type="spellStart"/>
+      <w:r>
+        <w:rPr>
+          <w:rFonts w:eastAsia="Times New Roman" w:cs="Times New Roman"/>
         </w:rPr>
         <w:t>primerima</w:t>
       </w:r>
       <w:proofErr w:type="spellEnd"/>
       <w:r>
         <w:rPr>
-          <w:rFonts w:ascii="Times New Roman" w:eastAsia="Times New Roman" w:hAnsi="Times New Roman" w:cs="Times New Roman"/>
-          <w:sz w:val="20"/>
-        </w:rPr>
-        <w:t xml:space="preserve"> </w:t>
-      </w:r>
-      <w:proofErr w:type="spellStart"/>
-      <w:r>
-        <w:rPr>
-          <w:rFonts w:ascii="Times New Roman" w:eastAsia="Times New Roman" w:hAnsi="Times New Roman" w:cs="Times New Roman"/>
-          <w:sz w:val="20"/>
+          <w:rFonts w:eastAsia="Times New Roman" w:cs="Times New Roman"/>
+        </w:rPr>
+        <w:t xml:space="preserve"> </w:t>
+      </w:r>
+      <w:proofErr w:type="spellStart"/>
+      <w:r>
+        <w:rPr>
+          <w:rFonts w:eastAsia="Times New Roman" w:cs="Times New Roman"/>
         </w:rPr>
         <w:t>odgovarajućih</w:t>
       </w:r>
       <w:proofErr w:type="spellEnd"/>
       <w:r>
         <w:rPr>
-          <w:rFonts w:ascii="Times New Roman" w:eastAsia="Times New Roman" w:hAnsi="Times New Roman" w:cs="Times New Roman"/>
-          <w:sz w:val="20"/>
+          <w:rFonts w:eastAsia="Times New Roman" w:cs="Times New Roman"/>
         </w:rPr>
         <w:t xml:space="preserve"> html </w:t>
       </w:r>
       <w:proofErr w:type="spellStart"/>
       <w:r>
         <w:rPr>
-          <w:rFonts w:ascii="Times New Roman" w:eastAsia="Times New Roman" w:hAnsi="Times New Roman" w:cs="Times New Roman"/>
-          <w:sz w:val="20"/>
+          <w:rFonts w:eastAsia="Times New Roman" w:cs="Times New Roman"/>
         </w:rPr>
         <w:t>stranica</w:t>
       </w:r>
       <w:proofErr w:type="spellEnd"/>
       <w:r>
         <w:rPr>
-          <w:rFonts w:ascii="Times New Roman" w:eastAsia="Times New Roman" w:hAnsi="Times New Roman" w:cs="Times New Roman"/>
-          <w:sz w:val="20"/>
+          <w:rFonts w:eastAsia="Times New Roman" w:cs="Times New Roman"/>
         </w:rPr>
         <w:t xml:space="preserve">. </w:t>
       </w:r>
@@ -2539,7 +2515,7 @@
         <w:spacing w:after="83" w:line="480" w:lineRule="auto"/>
         <w:ind w:left="705" w:hanging="720"/>
       </w:pPr>
-      <w:bookmarkStart w:id="3" w:name="_Toc34583433"/>
+      <w:bookmarkStart w:id="3" w:name="_Toc36453463"/>
       <w:proofErr w:type="spellStart"/>
       <w:r>
         <w:t>Namena</w:t>
@@ -2590,288 +2566,252 @@
       <w:proofErr w:type="spellStart"/>
       <w:r>
         <w:rPr>
-          <w:rFonts w:ascii="Times New Roman" w:eastAsia="Times New Roman" w:hAnsi="Times New Roman" w:cs="Times New Roman"/>
-          <w:sz w:val="20"/>
+          <w:rFonts w:eastAsia="Times New Roman" w:cs="Times New Roman"/>
         </w:rPr>
         <w:t>Dokument</w:t>
       </w:r>
       <w:proofErr w:type="spellEnd"/>
       <w:r>
         <w:rPr>
-          <w:rFonts w:ascii="Times New Roman" w:eastAsia="Times New Roman" w:hAnsi="Times New Roman" w:cs="Times New Roman"/>
-          <w:sz w:val="20"/>
-        </w:rPr>
-        <w:t xml:space="preserve"> </w:t>
-      </w:r>
-      <w:proofErr w:type="spellStart"/>
-      <w:r>
-        <w:rPr>
-          <w:rFonts w:ascii="Times New Roman" w:eastAsia="Times New Roman" w:hAnsi="Times New Roman" w:cs="Times New Roman"/>
-          <w:sz w:val="20"/>
+          <w:rFonts w:eastAsia="Times New Roman" w:cs="Times New Roman"/>
+        </w:rPr>
+        <w:t xml:space="preserve"> </w:t>
+      </w:r>
+      <w:proofErr w:type="spellStart"/>
+      <w:r>
+        <w:rPr>
+          <w:rFonts w:eastAsia="Times New Roman" w:cs="Times New Roman"/>
         </w:rPr>
         <w:t>će</w:t>
       </w:r>
       <w:proofErr w:type="spellEnd"/>
       <w:r>
         <w:rPr>
-          <w:rFonts w:ascii="Times New Roman" w:eastAsia="Times New Roman" w:hAnsi="Times New Roman" w:cs="Times New Roman"/>
-          <w:sz w:val="20"/>
-        </w:rPr>
-        <w:t xml:space="preserve"> </w:t>
-      </w:r>
-      <w:proofErr w:type="spellStart"/>
-      <w:r>
-        <w:rPr>
-          <w:rFonts w:ascii="Times New Roman" w:eastAsia="Times New Roman" w:hAnsi="Times New Roman" w:cs="Times New Roman"/>
-          <w:sz w:val="20"/>
+          <w:rFonts w:eastAsia="Times New Roman" w:cs="Times New Roman"/>
+        </w:rPr>
+        <w:t xml:space="preserve"> </w:t>
+      </w:r>
+      <w:proofErr w:type="spellStart"/>
+      <w:r>
+        <w:rPr>
+          <w:rFonts w:eastAsia="Times New Roman" w:cs="Times New Roman"/>
         </w:rPr>
         <w:t>koristiti</w:t>
       </w:r>
       <w:proofErr w:type="spellEnd"/>
       <w:r>
         <w:rPr>
-          <w:rFonts w:ascii="Times New Roman" w:eastAsia="Times New Roman" w:hAnsi="Times New Roman" w:cs="Times New Roman"/>
-          <w:sz w:val="20"/>
-        </w:rPr>
-        <w:t xml:space="preserve"> </w:t>
-      </w:r>
-      <w:proofErr w:type="spellStart"/>
-      <w:r>
-        <w:rPr>
-          <w:rFonts w:ascii="Times New Roman" w:eastAsia="Times New Roman" w:hAnsi="Times New Roman" w:cs="Times New Roman"/>
-          <w:sz w:val="20"/>
+          <w:rFonts w:eastAsia="Times New Roman" w:cs="Times New Roman"/>
+        </w:rPr>
+        <w:t xml:space="preserve"> </w:t>
+      </w:r>
+      <w:proofErr w:type="spellStart"/>
+      <w:r>
+        <w:rPr>
+          <w:rFonts w:eastAsia="Times New Roman" w:cs="Times New Roman"/>
         </w:rPr>
         <w:t>svi</w:t>
       </w:r>
       <w:proofErr w:type="spellEnd"/>
       <w:r>
         <w:rPr>
-          <w:rFonts w:ascii="Times New Roman" w:eastAsia="Times New Roman" w:hAnsi="Times New Roman" w:cs="Times New Roman"/>
-          <w:sz w:val="20"/>
-        </w:rPr>
-        <w:t xml:space="preserve"> </w:t>
-      </w:r>
-      <w:proofErr w:type="spellStart"/>
-      <w:r>
-        <w:rPr>
-          <w:rFonts w:ascii="Times New Roman" w:eastAsia="Times New Roman" w:hAnsi="Times New Roman" w:cs="Times New Roman"/>
-          <w:sz w:val="20"/>
+          <w:rFonts w:eastAsia="Times New Roman" w:cs="Times New Roman"/>
+        </w:rPr>
+        <w:t xml:space="preserve"> </w:t>
+      </w:r>
+      <w:proofErr w:type="spellStart"/>
+      <w:r>
+        <w:rPr>
+          <w:rFonts w:eastAsia="Times New Roman" w:cs="Times New Roman"/>
         </w:rPr>
         <w:t>članovi</w:t>
       </w:r>
       <w:proofErr w:type="spellEnd"/>
       <w:r>
         <w:rPr>
-          <w:rFonts w:ascii="Times New Roman" w:eastAsia="Times New Roman" w:hAnsi="Times New Roman" w:cs="Times New Roman"/>
-          <w:sz w:val="20"/>
-        </w:rPr>
-        <w:t xml:space="preserve"> </w:t>
-      </w:r>
-      <w:proofErr w:type="spellStart"/>
-      <w:r>
-        <w:rPr>
-          <w:rFonts w:ascii="Times New Roman" w:eastAsia="Times New Roman" w:hAnsi="Times New Roman" w:cs="Times New Roman"/>
-          <w:sz w:val="20"/>
+          <w:rFonts w:eastAsia="Times New Roman" w:cs="Times New Roman"/>
+        </w:rPr>
+        <w:t xml:space="preserve"> </w:t>
+      </w:r>
+      <w:proofErr w:type="spellStart"/>
+      <w:r>
+        <w:rPr>
+          <w:rFonts w:eastAsia="Times New Roman" w:cs="Times New Roman"/>
         </w:rPr>
         <w:t>projektnog</w:t>
       </w:r>
       <w:proofErr w:type="spellEnd"/>
       <w:r>
         <w:rPr>
-          <w:rFonts w:ascii="Times New Roman" w:eastAsia="Times New Roman" w:hAnsi="Times New Roman" w:cs="Times New Roman"/>
-          <w:sz w:val="20"/>
-        </w:rPr>
-        <w:t xml:space="preserve"> </w:t>
-      </w:r>
-      <w:proofErr w:type="spellStart"/>
-      <w:r>
-        <w:rPr>
-          <w:rFonts w:ascii="Times New Roman" w:eastAsia="Times New Roman" w:hAnsi="Times New Roman" w:cs="Times New Roman"/>
-          <w:sz w:val="20"/>
+          <w:rFonts w:eastAsia="Times New Roman" w:cs="Times New Roman"/>
+        </w:rPr>
+        <w:t xml:space="preserve"> </w:t>
+      </w:r>
+      <w:proofErr w:type="spellStart"/>
+      <w:r>
+        <w:rPr>
+          <w:rFonts w:eastAsia="Times New Roman" w:cs="Times New Roman"/>
         </w:rPr>
         <w:t>tima</w:t>
       </w:r>
       <w:proofErr w:type="spellEnd"/>
       <w:r>
         <w:rPr>
-          <w:rFonts w:ascii="Times New Roman" w:eastAsia="Times New Roman" w:hAnsi="Times New Roman" w:cs="Times New Roman"/>
-          <w:sz w:val="20"/>
+          <w:rFonts w:eastAsia="Times New Roman" w:cs="Times New Roman"/>
         </w:rPr>
         <w:t xml:space="preserve"> u </w:t>
       </w:r>
       <w:proofErr w:type="spellStart"/>
       <w:r>
         <w:rPr>
-          <w:rFonts w:ascii="Times New Roman" w:eastAsia="Times New Roman" w:hAnsi="Times New Roman" w:cs="Times New Roman"/>
-          <w:sz w:val="20"/>
+          <w:rFonts w:eastAsia="Times New Roman" w:cs="Times New Roman"/>
         </w:rPr>
         <w:t>razvoju</w:t>
       </w:r>
       <w:proofErr w:type="spellEnd"/>
       <w:r>
         <w:rPr>
-          <w:rFonts w:ascii="Times New Roman" w:eastAsia="Times New Roman" w:hAnsi="Times New Roman" w:cs="Times New Roman"/>
-          <w:sz w:val="20"/>
-        </w:rPr>
-        <w:t xml:space="preserve"> </w:t>
-      </w:r>
-      <w:proofErr w:type="spellStart"/>
-      <w:r>
-        <w:rPr>
-          <w:rFonts w:ascii="Times New Roman" w:eastAsia="Times New Roman" w:hAnsi="Times New Roman" w:cs="Times New Roman"/>
-          <w:sz w:val="20"/>
+          <w:rFonts w:eastAsia="Times New Roman" w:cs="Times New Roman"/>
+        </w:rPr>
+        <w:t xml:space="preserve"> </w:t>
+      </w:r>
+      <w:proofErr w:type="spellStart"/>
+      <w:r>
+        <w:rPr>
+          <w:rFonts w:eastAsia="Times New Roman" w:cs="Times New Roman"/>
         </w:rPr>
         <w:t>projekta</w:t>
       </w:r>
       <w:proofErr w:type="spellEnd"/>
       <w:r>
         <w:rPr>
-          <w:rFonts w:ascii="Times New Roman" w:eastAsia="Times New Roman" w:hAnsi="Times New Roman" w:cs="Times New Roman"/>
-          <w:sz w:val="20"/>
-        </w:rPr>
-        <w:t xml:space="preserve"> </w:t>
-      </w:r>
-      <w:proofErr w:type="spellStart"/>
-      <w:r>
-        <w:rPr>
-          <w:rFonts w:ascii="Times New Roman" w:eastAsia="Times New Roman" w:hAnsi="Times New Roman" w:cs="Times New Roman"/>
-          <w:sz w:val="20"/>
+          <w:rFonts w:eastAsia="Times New Roman" w:cs="Times New Roman"/>
+        </w:rPr>
+        <w:t xml:space="preserve"> </w:t>
+      </w:r>
+      <w:proofErr w:type="spellStart"/>
+      <w:r>
+        <w:rPr>
+          <w:rFonts w:eastAsia="Times New Roman" w:cs="Times New Roman"/>
         </w:rPr>
         <w:t>i</w:t>
       </w:r>
       <w:proofErr w:type="spellEnd"/>
       <w:r>
         <w:rPr>
-          <w:rFonts w:ascii="Times New Roman" w:eastAsia="Times New Roman" w:hAnsi="Times New Roman" w:cs="Times New Roman"/>
-          <w:sz w:val="20"/>
-        </w:rPr>
-        <w:t xml:space="preserve"> </w:t>
-      </w:r>
-      <w:proofErr w:type="spellStart"/>
-      <w:r>
-        <w:rPr>
-          <w:rFonts w:ascii="Times New Roman" w:eastAsia="Times New Roman" w:hAnsi="Times New Roman" w:cs="Times New Roman"/>
-          <w:sz w:val="20"/>
+          <w:rFonts w:eastAsia="Times New Roman" w:cs="Times New Roman"/>
+        </w:rPr>
+        <w:t xml:space="preserve"> </w:t>
+      </w:r>
+      <w:proofErr w:type="spellStart"/>
+      <w:r>
+        <w:rPr>
+          <w:rFonts w:eastAsia="Times New Roman" w:cs="Times New Roman"/>
         </w:rPr>
         <w:t>testiranju</w:t>
       </w:r>
       <w:proofErr w:type="spellEnd"/>
       <w:r>
         <w:rPr>
-          <w:rFonts w:ascii="Times New Roman" w:eastAsia="Times New Roman" w:hAnsi="Times New Roman" w:cs="Times New Roman"/>
-          <w:sz w:val="20"/>
+          <w:rFonts w:eastAsia="Times New Roman" w:cs="Times New Roman"/>
         </w:rPr>
         <w:t xml:space="preserve"> a </w:t>
       </w:r>
       <w:proofErr w:type="spellStart"/>
       <w:r>
         <w:rPr>
-          <w:rFonts w:ascii="Times New Roman" w:eastAsia="Times New Roman" w:hAnsi="Times New Roman" w:cs="Times New Roman"/>
-          <w:sz w:val="20"/>
+          <w:rFonts w:eastAsia="Times New Roman" w:cs="Times New Roman"/>
         </w:rPr>
         <w:t>može</w:t>
       </w:r>
       <w:proofErr w:type="spellEnd"/>
       <w:r>
         <w:rPr>
-          <w:rFonts w:ascii="Times New Roman" w:eastAsia="Times New Roman" w:hAnsi="Times New Roman" w:cs="Times New Roman"/>
-          <w:sz w:val="20"/>
+          <w:rFonts w:eastAsia="Times New Roman" w:cs="Times New Roman"/>
         </w:rPr>
         <w:t xml:space="preserve"> se </w:t>
       </w:r>
       <w:proofErr w:type="spellStart"/>
       <w:r>
         <w:rPr>
-          <w:rFonts w:ascii="Times New Roman" w:eastAsia="Times New Roman" w:hAnsi="Times New Roman" w:cs="Times New Roman"/>
-          <w:sz w:val="20"/>
+          <w:rFonts w:eastAsia="Times New Roman" w:cs="Times New Roman"/>
         </w:rPr>
         <w:t>koristiti</w:t>
       </w:r>
       <w:proofErr w:type="spellEnd"/>
       <w:r>
         <w:rPr>
-          <w:rFonts w:ascii="Times New Roman" w:eastAsia="Times New Roman" w:hAnsi="Times New Roman" w:cs="Times New Roman"/>
-          <w:sz w:val="20"/>
-        </w:rPr>
-        <w:t xml:space="preserve"> </w:t>
-      </w:r>
-      <w:proofErr w:type="spellStart"/>
-      <w:r>
-        <w:rPr>
-          <w:rFonts w:ascii="Times New Roman" w:eastAsia="Times New Roman" w:hAnsi="Times New Roman" w:cs="Times New Roman"/>
-          <w:sz w:val="20"/>
+          <w:rFonts w:eastAsia="Times New Roman" w:cs="Times New Roman"/>
+        </w:rPr>
+        <w:t xml:space="preserve"> </w:t>
+      </w:r>
+      <w:proofErr w:type="spellStart"/>
+      <w:r>
+        <w:rPr>
+          <w:rFonts w:eastAsia="Times New Roman" w:cs="Times New Roman"/>
         </w:rPr>
         <w:t>i</w:t>
       </w:r>
       <w:proofErr w:type="spellEnd"/>
       <w:r>
         <w:rPr>
-          <w:rFonts w:ascii="Times New Roman" w:eastAsia="Times New Roman" w:hAnsi="Times New Roman" w:cs="Times New Roman"/>
-          <w:sz w:val="20"/>
-        </w:rPr>
-        <w:t xml:space="preserve"> </w:t>
-      </w:r>
-      <w:proofErr w:type="spellStart"/>
-      <w:r>
-        <w:rPr>
-          <w:rFonts w:ascii="Times New Roman" w:eastAsia="Times New Roman" w:hAnsi="Times New Roman" w:cs="Times New Roman"/>
-          <w:sz w:val="20"/>
+          <w:rFonts w:eastAsia="Times New Roman" w:cs="Times New Roman"/>
+        </w:rPr>
+        <w:t xml:space="preserve"> </w:t>
+      </w:r>
+      <w:proofErr w:type="spellStart"/>
+      <w:r>
+        <w:rPr>
+          <w:rFonts w:eastAsia="Times New Roman" w:cs="Times New Roman"/>
         </w:rPr>
         <w:t>pri</w:t>
       </w:r>
       <w:proofErr w:type="spellEnd"/>
       <w:r>
         <w:rPr>
-          <w:rFonts w:ascii="Times New Roman" w:eastAsia="Times New Roman" w:hAnsi="Times New Roman" w:cs="Times New Roman"/>
-          <w:sz w:val="20"/>
-        </w:rPr>
-        <w:t xml:space="preserve"> </w:t>
-      </w:r>
-      <w:proofErr w:type="spellStart"/>
-      <w:r>
-        <w:rPr>
-          <w:rFonts w:ascii="Times New Roman" w:eastAsia="Times New Roman" w:hAnsi="Times New Roman" w:cs="Times New Roman"/>
-          <w:sz w:val="20"/>
+          <w:rFonts w:eastAsia="Times New Roman" w:cs="Times New Roman"/>
+        </w:rPr>
+        <w:t xml:space="preserve"> </w:t>
+      </w:r>
+      <w:proofErr w:type="spellStart"/>
+      <w:r>
+        <w:rPr>
+          <w:rFonts w:eastAsia="Times New Roman" w:cs="Times New Roman"/>
         </w:rPr>
         <w:t>pisanju</w:t>
       </w:r>
       <w:proofErr w:type="spellEnd"/>
       <w:r>
         <w:rPr>
-          <w:rFonts w:ascii="Times New Roman" w:eastAsia="Times New Roman" w:hAnsi="Times New Roman" w:cs="Times New Roman"/>
-          <w:sz w:val="20"/>
-        </w:rPr>
-        <w:t xml:space="preserve"> </w:t>
-      </w:r>
-      <w:proofErr w:type="spellStart"/>
-      <w:r>
-        <w:rPr>
-          <w:rFonts w:ascii="Times New Roman" w:eastAsia="Times New Roman" w:hAnsi="Times New Roman" w:cs="Times New Roman"/>
-          <w:sz w:val="20"/>
+          <w:rFonts w:eastAsia="Times New Roman" w:cs="Times New Roman"/>
+        </w:rPr>
+        <w:t xml:space="preserve"> </w:t>
+      </w:r>
+      <w:proofErr w:type="spellStart"/>
+      <w:r>
+        <w:rPr>
+          <w:rFonts w:eastAsia="Times New Roman" w:cs="Times New Roman"/>
         </w:rPr>
         <w:t>uputstva</w:t>
       </w:r>
       <w:proofErr w:type="spellEnd"/>
       <w:r>
         <w:rPr>
-          <w:rFonts w:ascii="Times New Roman" w:eastAsia="Times New Roman" w:hAnsi="Times New Roman" w:cs="Times New Roman"/>
-          <w:sz w:val="20"/>
+          <w:rFonts w:eastAsia="Times New Roman" w:cs="Times New Roman"/>
         </w:rPr>
         <w:t xml:space="preserve"> za </w:t>
       </w:r>
       <w:proofErr w:type="spellStart"/>
       <w:r>
         <w:rPr>
-          <w:rFonts w:ascii="Times New Roman" w:eastAsia="Times New Roman" w:hAnsi="Times New Roman" w:cs="Times New Roman"/>
-          <w:sz w:val="20"/>
+          <w:rFonts w:eastAsia="Times New Roman" w:cs="Times New Roman"/>
         </w:rPr>
         <w:t>upotrebu</w:t>
       </w:r>
       <w:proofErr w:type="spellEnd"/>
       <w:r>
         <w:rPr>
-          <w:rFonts w:ascii="Times New Roman" w:eastAsia="Times New Roman" w:hAnsi="Times New Roman" w:cs="Times New Roman"/>
-          <w:sz w:val="20"/>
+          <w:rFonts w:eastAsia="Times New Roman" w:cs="Times New Roman"/>
         </w:rPr>
         <w:t xml:space="preserve">. </w:t>
       </w:r>
@@ -2882,7 +2822,7 @@
         <w:spacing w:line="480" w:lineRule="auto"/>
         <w:ind w:left="705" w:hanging="720"/>
       </w:pPr>
-      <w:bookmarkStart w:id="4" w:name="_Toc34583434"/>
+      <w:bookmarkStart w:id="4" w:name="_Toc36453464"/>
       <w:r>
         <w:t>Reference</w:t>
       </w:r>
@@ -2903,32 +2843,28 @@
       <w:proofErr w:type="spellStart"/>
       <w:r>
         <w:rPr>
-          <w:rFonts w:ascii="Times New Roman" w:eastAsia="Times New Roman" w:hAnsi="Times New Roman" w:cs="Times New Roman"/>
-          <w:sz w:val="20"/>
+          <w:rFonts w:eastAsia="Times New Roman" w:cs="Times New Roman"/>
         </w:rPr>
         <w:t>Projektni</w:t>
       </w:r>
       <w:proofErr w:type="spellEnd"/>
       <w:r>
         <w:rPr>
-          <w:rFonts w:ascii="Times New Roman" w:eastAsia="Times New Roman" w:hAnsi="Times New Roman" w:cs="Times New Roman"/>
-          <w:sz w:val="20"/>
-        </w:rPr>
-        <w:t xml:space="preserve"> </w:t>
-      </w:r>
-      <w:proofErr w:type="spellStart"/>
-      <w:r>
-        <w:rPr>
-          <w:rFonts w:ascii="Times New Roman" w:eastAsia="Times New Roman" w:hAnsi="Times New Roman" w:cs="Times New Roman"/>
-          <w:sz w:val="20"/>
+          <w:rFonts w:eastAsia="Times New Roman" w:cs="Times New Roman"/>
+        </w:rPr>
+        <w:t xml:space="preserve"> </w:t>
+      </w:r>
+      <w:proofErr w:type="spellStart"/>
+      <w:r>
+        <w:rPr>
+          <w:rFonts w:eastAsia="Times New Roman" w:cs="Times New Roman"/>
         </w:rPr>
         <w:t>zadatak</w:t>
       </w:r>
       <w:proofErr w:type="spellEnd"/>
       <w:r>
         <w:rPr>
-          <w:rFonts w:ascii="Times New Roman" w:eastAsia="Times New Roman" w:hAnsi="Times New Roman" w:cs="Times New Roman"/>
-          <w:sz w:val="20"/>
+          <w:rFonts w:eastAsia="Times New Roman" w:cs="Times New Roman"/>
         </w:rPr>
         <w:t xml:space="preserve"> </w:t>
       </w:r>
@@ -2945,96 +2881,84 @@
       <w:proofErr w:type="spellStart"/>
       <w:r>
         <w:rPr>
-          <w:rFonts w:ascii="Times New Roman" w:eastAsia="Times New Roman" w:hAnsi="Times New Roman" w:cs="Times New Roman"/>
-          <w:sz w:val="20"/>
+          <w:rFonts w:eastAsia="Times New Roman" w:cs="Times New Roman"/>
         </w:rPr>
         <w:t>Uputstvo</w:t>
       </w:r>
       <w:proofErr w:type="spellEnd"/>
       <w:r>
         <w:rPr>
-          <w:rFonts w:ascii="Times New Roman" w:eastAsia="Times New Roman" w:hAnsi="Times New Roman" w:cs="Times New Roman"/>
-          <w:sz w:val="20"/>
+          <w:rFonts w:eastAsia="Times New Roman" w:cs="Times New Roman"/>
         </w:rPr>
         <w:t xml:space="preserve"> za </w:t>
       </w:r>
       <w:proofErr w:type="spellStart"/>
       <w:r>
         <w:rPr>
-          <w:rFonts w:ascii="Times New Roman" w:eastAsia="Times New Roman" w:hAnsi="Times New Roman" w:cs="Times New Roman"/>
-          <w:sz w:val="20"/>
+          <w:rFonts w:eastAsia="Times New Roman" w:cs="Times New Roman"/>
         </w:rPr>
         <w:t>pisanje</w:t>
       </w:r>
       <w:proofErr w:type="spellEnd"/>
       <w:r>
         <w:rPr>
-          <w:rFonts w:ascii="Times New Roman" w:eastAsia="Times New Roman" w:hAnsi="Times New Roman" w:cs="Times New Roman"/>
-          <w:sz w:val="20"/>
-        </w:rPr>
-        <w:t xml:space="preserve"> </w:t>
-      </w:r>
-      <w:proofErr w:type="spellStart"/>
-      <w:r>
-        <w:rPr>
-          <w:rFonts w:ascii="Times New Roman" w:eastAsia="Times New Roman" w:hAnsi="Times New Roman" w:cs="Times New Roman"/>
-          <w:sz w:val="20"/>
+          <w:rFonts w:eastAsia="Times New Roman" w:cs="Times New Roman"/>
+        </w:rPr>
+        <w:t xml:space="preserve"> </w:t>
+      </w:r>
+      <w:proofErr w:type="spellStart"/>
+      <w:r>
+        <w:rPr>
+          <w:rFonts w:eastAsia="Times New Roman" w:cs="Times New Roman"/>
         </w:rPr>
         <w:t>specifikacije</w:t>
       </w:r>
       <w:proofErr w:type="spellEnd"/>
       <w:r>
         <w:rPr>
-          <w:rFonts w:ascii="Times New Roman" w:eastAsia="Times New Roman" w:hAnsi="Times New Roman" w:cs="Times New Roman"/>
-          <w:sz w:val="20"/>
-        </w:rPr>
-        <w:t xml:space="preserve"> </w:t>
-      </w:r>
-      <w:proofErr w:type="spellStart"/>
-      <w:r>
-        <w:rPr>
-          <w:rFonts w:ascii="Times New Roman" w:eastAsia="Times New Roman" w:hAnsi="Times New Roman" w:cs="Times New Roman"/>
-          <w:sz w:val="20"/>
+          <w:rFonts w:eastAsia="Times New Roman" w:cs="Times New Roman"/>
+        </w:rPr>
+        <w:t xml:space="preserve"> </w:t>
+      </w:r>
+      <w:proofErr w:type="spellStart"/>
+      <w:r>
+        <w:rPr>
+          <w:rFonts w:eastAsia="Times New Roman" w:cs="Times New Roman"/>
         </w:rPr>
         <w:t>scenarija</w:t>
       </w:r>
       <w:proofErr w:type="spellEnd"/>
       <w:r>
         <w:rPr>
-          <w:rFonts w:ascii="Times New Roman" w:eastAsia="Times New Roman" w:hAnsi="Times New Roman" w:cs="Times New Roman"/>
-          <w:sz w:val="20"/>
-        </w:rPr>
-        <w:t xml:space="preserve"> </w:t>
-      </w:r>
-      <w:proofErr w:type="spellStart"/>
-      <w:r>
-        <w:rPr>
-          <w:rFonts w:ascii="Times New Roman" w:eastAsia="Times New Roman" w:hAnsi="Times New Roman" w:cs="Times New Roman"/>
-          <w:sz w:val="20"/>
+          <w:rFonts w:eastAsia="Times New Roman" w:cs="Times New Roman"/>
+        </w:rPr>
+        <w:t xml:space="preserve"> </w:t>
+      </w:r>
+      <w:proofErr w:type="spellStart"/>
+      <w:r>
+        <w:rPr>
+          <w:rFonts w:eastAsia="Times New Roman" w:cs="Times New Roman"/>
         </w:rPr>
         <w:t>upotrebe</w:t>
       </w:r>
       <w:proofErr w:type="spellEnd"/>
       <w:r>
         <w:rPr>
-          <w:rFonts w:ascii="Times New Roman" w:eastAsia="Times New Roman" w:hAnsi="Times New Roman" w:cs="Times New Roman"/>
-          <w:sz w:val="20"/>
-        </w:rPr>
-        <w:t xml:space="preserve"> </w:t>
-      </w:r>
-      <w:proofErr w:type="spellStart"/>
-      <w:r>
-        <w:rPr>
-          <w:rFonts w:ascii="Times New Roman" w:eastAsia="Times New Roman" w:hAnsi="Times New Roman" w:cs="Times New Roman"/>
-          <w:sz w:val="20"/>
+          <w:rFonts w:eastAsia="Times New Roman" w:cs="Times New Roman"/>
+        </w:rPr>
+        <w:t xml:space="preserve"> </w:t>
+      </w:r>
+      <w:proofErr w:type="spellStart"/>
+      <w:r>
+        <w:rPr>
+          <w:rFonts w:eastAsia="Times New Roman" w:cs="Times New Roman"/>
         </w:rPr>
         <w:t>funkcionalnosti</w:t>
       </w:r>
       <w:proofErr w:type="spellEnd"/>
       <w:r>
         <w:rPr>
-          <w:rFonts w:ascii="Times New Roman" w:eastAsia="Times New Roman" w:hAnsi="Times New Roman" w:cs="Times New Roman"/>
-          <w:sz w:val="20"/>
+          <w:rFonts w:eastAsia="Times New Roman" w:cs="Times New Roman"/>
         </w:rPr>
         <w:t xml:space="preserve">  </w:t>
       </w:r>
@@ -3050,8 +2974,7 @@
       </w:pPr>
       <w:r>
         <w:rPr>
-          <w:rFonts w:ascii="Times New Roman" w:eastAsia="Times New Roman" w:hAnsi="Times New Roman" w:cs="Times New Roman"/>
-          <w:sz w:val="20"/>
+          <w:rFonts w:eastAsia="Times New Roman" w:cs="Times New Roman"/>
         </w:rPr>
         <w:t xml:space="preserve">Guidelines – Use Case, Rational Unified Process 2000 </w:t>
       </w:r>
@@ -3067,8 +2990,7 @@
       </w:pPr>
       <w:r>
         <w:rPr>
-          <w:rFonts w:ascii="Times New Roman" w:eastAsia="Times New Roman" w:hAnsi="Times New Roman" w:cs="Times New Roman"/>
-          <w:sz w:val="20"/>
+          <w:rFonts w:eastAsia="Times New Roman" w:cs="Times New Roman"/>
         </w:rPr>
         <w:t xml:space="preserve">Guidelines – Use Case Storyboard, Rational Unified Process 2000 </w:t>
       </w:r>
@@ -3083,7 +3005,7 @@
         <w:pStyle w:val="Heading1"/>
         <w:ind w:left="705" w:hanging="720"/>
       </w:pPr>
-      <w:bookmarkStart w:id="5" w:name="_Toc34583435"/>
+      <w:bookmarkStart w:id="5" w:name="_Toc36453465"/>
       <w:r>
         <w:t xml:space="preserve">Scenario </w:t>
       </w:r>
@@ -3116,7 +3038,7 @@
         <w:spacing w:after="57" w:line="480" w:lineRule="auto"/>
         <w:ind w:left="705" w:hanging="720"/>
       </w:pPr>
-      <w:bookmarkStart w:id="6" w:name="_Toc34583436"/>
+      <w:bookmarkStart w:id="6" w:name="_Toc36453466"/>
       <w:proofErr w:type="spellStart"/>
       <w:r>
         <w:rPr>
@@ -3146,317 +3068,276 @@
         <w:spacing w:after="3" w:line="252" w:lineRule="auto"/>
         <w:ind w:left="-5" w:hanging="10"/>
         <w:rPr>
-          <w:rFonts w:ascii="Times New Roman" w:eastAsia="Times New Roman" w:hAnsi="Times New Roman" w:cs="Times New Roman"/>
-          <w:sz w:val="20"/>
-        </w:rPr>
-      </w:pPr>
-      <w:proofErr w:type="spellStart"/>
-      <w:r>
-        <w:rPr>
-          <w:rFonts w:ascii="Times New Roman" w:eastAsia="Times New Roman" w:hAnsi="Times New Roman" w:cs="Times New Roman"/>
-          <w:sz w:val="20"/>
+          <w:rFonts w:eastAsia="Times New Roman" w:cs="Times New Roman"/>
+        </w:rPr>
+      </w:pPr>
+      <w:proofErr w:type="spellStart"/>
+      <w:r>
+        <w:rPr>
+          <w:rFonts w:eastAsia="Times New Roman" w:cs="Times New Roman"/>
         </w:rPr>
         <w:t>Ovaj</w:t>
       </w:r>
       <w:proofErr w:type="spellEnd"/>
       <w:r>
         <w:rPr>
-          <w:rFonts w:ascii="Times New Roman" w:eastAsia="Times New Roman" w:hAnsi="Times New Roman" w:cs="Times New Roman"/>
-          <w:sz w:val="20"/>
+          <w:rFonts w:eastAsia="Times New Roman" w:cs="Times New Roman"/>
         </w:rPr>
         <w:t xml:space="preserve"> scenario se</w:t>
       </w:r>
       <w:r>
         <w:rPr>
-          <w:rFonts w:ascii="Times New Roman" w:eastAsia="Times New Roman" w:hAnsi="Times New Roman" w:cs="Times New Roman"/>
-          <w:sz w:val="20"/>
-        </w:rPr>
-        <w:t xml:space="preserve"> </w:t>
-      </w:r>
-      <w:proofErr w:type="spellStart"/>
-      <w:r>
-        <w:rPr>
-          <w:rFonts w:ascii="Times New Roman" w:eastAsia="Times New Roman" w:hAnsi="Times New Roman" w:cs="Times New Roman"/>
-          <w:sz w:val="20"/>
+          <w:rFonts w:eastAsia="Times New Roman" w:cs="Times New Roman"/>
+        </w:rPr>
+        <w:t xml:space="preserve"> </w:t>
+      </w:r>
+      <w:proofErr w:type="spellStart"/>
+      <w:r>
+        <w:rPr>
+          <w:rFonts w:eastAsia="Times New Roman" w:cs="Times New Roman"/>
         </w:rPr>
         <w:t>doga</w:t>
       </w:r>
       <w:r>
         <w:rPr>
-          <w:rFonts w:ascii="Times New Roman" w:eastAsia="Times New Roman" w:hAnsi="Times New Roman" w:cs="Times New Roman"/>
-          <w:sz w:val="20"/>
+          <w:rFonts w:eastAsia="Times New Roman" w:cs="Times New Roman"/>
         </w:rPr>
         <w:t>đ</w:t>
       </w:r>
       <w:r>
         <w:rPr>
-          <w:rFonts w:ascii="Times New Roman" w:eastAsia="Times New Roman" w:hAnsi="Times New Roman" w:cs="Times New Roman"/>
-          <w:sz w:val="20"/>
+          <w:rFonts w:eastAsia="Times New Roman" w:cs="Times New Roman"/>
         </w:rPr>
         <w:t>a</w:t>
       </w:r>
       <w:proofErr w:type="spellEnd"/>
       <w:r>
         <w:rPr>
-          <w:rFonts w:ascii="Times New Roman" w:eastAsia="Times New Roman" w:hAnsi="Times New Roman" w:cs="Times New Roman"/>
-          <w:sz w:val="20"/>
-        </w:rPr>
-        <w:t xml:space="preserve"> </w:t>
-      </w:r>
-      <w:proofErr w:type="spellStart"/>
-      <w:r>
-        <w:rPr>
-          <w:rFonts w:ascii="Times New Roman" w:eastAsia="Times New Roman" w:hAnsi="Times New Roman" w:cs="Times New Roman"/>
-          <w:sz w:val="20"/>
+          <w:rFonts w:eastAsia="Times New Roman" w:cs="Times New Roman"/>
+        </w:rPr>
+        <w:t xml:space="preserve"> </w:t>
+      </w:r>
+      <w:proofErr w:type="spellStart"/>
+      <w:r>
+        <w:rPr>
+          <w:rFonts w:eastAsia="Times New Roman" w:cs="Times New Roman"/>
         </w:rPr>
         <w:t>ukoliko</w:t>
       </w:r>
       <w:proofErr w:type="spellEnd"/>
       <w:r>
         <w:rPr>
-          <w:rFonts w:ascii="Times New Roman" w:eastAsia="Times New Roman" w:hAnsi="Times New Roman" w:cs="Times New Roman"/>
-          <w:sz w:val="20"/>
-        </w:rPr>
-        <w:t xml:space="preserve"> </w:t>
-      </w:r>
-      <w:proofErr w:type="spellStart"/>
-      <w:r>
-        <w:rPr>
-          <w:rFonts w:ascii="Times New Roman" w:eastAsia="Times New Roman" w:hAnsi="Times New Roman" w:cs="Times New Roman"/>
-          <w:sz w:val="20"/>
+          <w:rFonts w:eastAsia="Times New Roman" w:cs="Times New Roman"/>
+        </w:rPr>
+        <w:t xml:space="preserve"> </w:t>
+      </w:r>
+      <w:proofErr w:type="spellStart"/>
+      <w:r>
+        <w:rPr>
+          <w:rFonts w:eastAsia="Times New Roman" w:cs="Times New Roman"/>
         </w:rPr>
         <w:t>kontrolor</w:t>
       </w:r>
       <w:proofErr w:type="spellEnd"/>
       <w:r>
         <w:rPr>
-          <w:rFonts w:ascii="Times New Roman" w:eastAsia="Times New Roman" w:hAnsi="Times New Roman" w:cs="Times New Roman"/>
-          <w:sz w:val="20"/>
-        </w:rPr>
-        <w:t xml:space="preserve"> </w:t>
-      </w:r>
-      <w:proofErr w:type="spellStart"/>
-      <w:r>
-        <w:rPr>
-          <w:rFonts w:ascii="Times New Roman" w:eastAsia="Times New Roman" w:hAnsi="Times New Roman" w:cs="Times New Roman"/>
-          <w:sz w:val="20"/>
+          <w:rFonts w:eastAsia="Times New Roman" w:cs="Times New Roman"/>
+        </w:rPr>
+        <w:t xml:space="preserve"> </w:t>
+      </w:r>
+      <w:proofErr w:type="spellStart"/>
+      <w:r>
+        <w:rPr>
+          <w:rFonts w:eastAsia="Times New Roman" w:cs="Times New Roman"/>
         </w:rPr>
         <w:t>ž</w:t>
       </w:r>
       <w:r>
         <w:rPr>
-          <w:rFonts w:ascii="Times New Roman" w:eastAsia="Times New Roman" w:hAnsi="Times New Roman" w:cs="Times New Roman"/>
-          <w:sz w:val="20"/>
+          <w:rFonts w:eastAsia="Times New Roman" w:cs="Times New Roman"/>
         </w:rPr>
         <w:t>eli</w:t>
       </w:r>
       <w:proofErr w:type="spellEnd"/>
       <w:r>
         <w:rPr>
-          <w:rFonts w:ascii="Times New Roman" w:eastAsia="Times New Roman" w:hAnsi="Times New Roman" w:cs="Times New Roman"/>
-          <w:sz w:val="20"/>
+          <w:rFonts w:eastAsia="Times New Roman" w:cs="Times New Roman"/>
         </w:rPr>
         <w:t xml:space="preserve"> da</w:t>
       </w:r>
       <w:r>
         <w:rPr>
-          <w:rFonts w:ascii="Times New Roman" w:eastAsia="Times New Roman" w:hAnsi="Times New Roman" w:cs="Times New Roman"/>
-          <w:sz w:val="20"/>
-        </w:rPr>
-        <w:t xml:space="preserve"> </w:t>
-      </w:r>
-      <w:proofErr w:type="spellStart"/>
-      <w:r>
-        <w:rPr>
-          <w:rFonts w:ascii="Times New Roman" w:eastAsia="Times New Roman" w:hAnsi="Times New Roman" w:cs="Times New Roman"/>
-          <w:sz w:val="20"/>
+          <w:rFonts w:eastAsia="Times New Roman" w:cs="Times New Roman"/>
+        </w:rPr>
+        <w:t xml:space="preserve"> </w:t>
+      </w:r>
+      <w:proofErr w:type="spellStart"/>
+      <w:r>
+        <w:rPr>
+          <w:rFonts w:eastAsia="Times New Roman" w:cs="Times New Roman"/>
         </w:rPr>
         <w:t>evidentira</w:t>
       </w:r>
       <w:proofErr w:type="spellEnd"/>
       <w:r>
         <w:rPr>
-          <w:rFonts w:ascii="Times New Roman" w:eastAsia="Times New Roman" w:hAnsi="Times New Roman" w:cs="Times New Roman"/>
-          <w:sz w:val="20"/>
-        </w:rPr>
-        <w:t xml:space="preserve"> </w:t>
-      </w:r>
-      <w:proofErr w:type="spellStart"/>
-      <w:r>
-        <w:rPr>
-          <w:rFonts w:ascii="Times New Roman" w:eastAsia="Times New Roman" w:hAnsi="Times New Roman" w:cs="Times New Roman"/>
-          <w:sz w:val="20"/>
+          <w:rFonts w:eastAsia="Times New Roman" w:cs="Times New Roman"/>
+        </w:rPr>
+        <w:t xml:space="preserve"> </w:t>
+      </w:r>
+      <w:proofErr w:type="spellStart"/>
+      <w:r>
+        <w:rPr>
+          <w:rFonts w:eastAsia="Times New Roman" w:cs="Times New Roman"/>
         </w:rPr>
         <w:t>kaznu</w:t>
       </w:r>
       <w:proofErr w:type="spellEnd"/>
       <w:r>
         <w:rPr>
-          <w:rFonts w:ascii="Times New Roman" w:eastAsia="Times New Roman" w:hAnsi="Times New Roman" w:cs="Times New Roman"/>
-          <w:sz w:val="20"/>
+          <w:rFonts w:eastAsia="Times New Roman" w:cs="Times New Roman"/>
         </w:rPr>
         <w:t xml:space="preserve">. </w:t>
       </w:r>
       <w:proofErr w:type="spellStart"/>
       <w:r>
         <w:rPr>
-          <w:rFonts w:ascii="Times New Roman" w:eastAsia="Times New Roman" w:hAnsi="Times New Roman" w:cs="Times New Roman"/>
-          <w:sz w:val="20"/>
+          <w:rFonts w:eastAsia="Times New Roman" w:cs="Times New Roman"/>
         </w:rPr>
         <w:t>Potrebno</w:t>
       </w:r>
       <w:proofErr w:type="spellEnd"/>
       <w:r>
         <w:rPr>
-          <w:rFonts w:ascii="Times New Roman" w:eastAsia="Times New Roman" w:hAnsi="Times New Roman" w:cs="Times New Roman"/>
-          <w:sz w:val="20"/>
-        </w:rPr>
-        <w:t xml:space="preserve"> </w:t>
-      </w:r>
-      <w:r>
-        <w:rPr>
-          <w:rFonts w:ascii="Times New Roman" w:eastAsia="Times New Roman" w:hAnsi="Times New Roman" w:cs="Times New Roman"/>
-          <w:sz w:val="20"/>
+          <w:rFonts w:eastAsia="Times New Roman" w:cs="Times New Roman"/>
+        </w:rPr>
+        <w:t xml:space="preserve"> </w:t>
+      </w:r>
+      <w:r>
+        <w:rPr>
+          <w:rFonts w:eastAsia="Times New Roman" w:cs="Times New Roman"/>
         </w:rPr>
         <w:t xml:space="preserve">je da </w:t>
       </w:r>
       <w:proofErr w:type="spellStart"/>
       <w:r>
         <w:rPr>
-          <w:rFonts w:ascii="Times New Roman" w:eastAsia="Times New Roman" w:hAnsi="Times New Roman" w:cs="Times New Roman"/>
-          <w:sz w:val="20"/>
+          <w:rFonts w:eastAsia="Times New Roman" w:cs="Times New Roman"/>
         </w:rPr>
         <w:t>kontrolor</w:t>
       </w:r>
       <w:proofErr w:type="spellEnd"/>
       <w:r>
         <w:rPr>
-          <w:rFonts w:ascii="Times New Roman" w:eastAsia="Times New Roman" w:hAnsi="Times New Roman" w:cs="Times New Roman"/>
-          <w:sz w:val="20"/>
-        </w:rPr>
-        <w:t xml:space="preserve"> </w:t>
-      </w:r>
-      <w:proofErr w:type="spellStart"/>
-      <w:r>
-        <w:rPr>
-          <w:rFonts w:ascii="Times New Roman" w:eastAsia="Times New Roman" w:hAnsi="Times New Roman" w:cs="Times New Roman"/>
-          <w:sz w:val="20"/>
+          <w:rFonts w:eastAsia="Times New Roman" w:cs="Times New Roman"/>
+        </w:rPr>
+        <w:t xml:space="preserve"> </w:t>
+      </w:r>
+      <w:proofErr w:type="spellStart"/>
+      <w:r>
+        <w:rPr>
+          <w:rFonts w:eastAsia="Times New Roman" w:cs="Times New Roman"/>
         </w:rPr>
         <w:t>une</w:t>
       </w:r>
       <w:r>
         <w:rPr>
-          <w:rFonts w:ascii="Times New Roman" w:eastAsia="Times New Roman" w:hAnsi="Times New Roman" w:cs="Times New Roman"/>
-          <w:sz w:val="20"/>
+          <w:rFonts w:eastAsia="Times New Roman" w:cs="Times New Roman"/>
         </w:rPr>
         <w:t>se</w:t>
       </w:r>
       <w:proofErr w:type="spellEnd"/>
       <w:r>
         <w:rPr>
-          <w:rFonts w:ascii="Times New Roman" w:eastAsia="Times New Roman" w:hAnsi="Times New Roman" w:cs="Times New Roman"/>
-          <w:sz w:val="20"/>
-        </w:rPr>
-        <w:t xml:space="preserve"> </w:t>
-      </w:r>
-      <w:proofErr w:type="spellStart"/>
-      <w:r>
-        <w:rPr>
-          <w:rFonts w:ascii="Times New Roman" w:eastAsia="Times New Roman" w:hAnsi="Times New Roman" w:cs="Times New Roman"/>
-          <w:sz w:val="20"/>
+          <w:rFonts w:eastAsia="Times New Roman" w:cs="Times New Roman"/>
+        </w:rPr>
+        <w:t xml:space="preserve"> </w:t>
+      </w:r>
+      <w:proofErr w:type="spellStart"/>
+      <w:r>
+        <w:rPr>
+          <w:rFonts w:eastAsia="Times New Roman" w:cs="Times New Roman"/>
         </w:rPr>
         <w:t>broj</w:t>
       </w:r>
       <w:proofErr w:type="spellEnd"/>
       <w:r>
         <w:rPr>
-          <w:rFonts w:ascii="Times New Roman" w:eastAsia="Times New Roman" w:hAnsi="Times New Roman" w:cs="Times New Roman"/>
-          <w:sz w:val="20"/>
-        </w:rPr>
-        <w:t xml:space="preserve"> </w:t>
-      </w:r>
-      <w:proofErr w:type="spellStart"/>
-      <w:r>
-        <w:rPr>
-          <w:rFonts w:ascii="Times New Roman" w:eastAsia="Times New Roman" w:hAnsi="Times New Roman" w:cs="Times New Roman"/>
-          <w:sz w:val="20"/>
+          <w:rFonts w:eastAsia="Times New Roman" w:cs="Times New Roman"/>
+        </w:rPr>
+        <w:t xml:space="preserve"> </w:t>
+      </w:r>
+      <w:proofErr w:type="spellStart"/>
+      <w:r>
+        <w:rPr>
+          <w:rFonts w:eastAsia="Times New Roman" w:cs="Times New Roman"/>
         </w:rPr>
         <w:t>registarskih</w:t>
       </w:r>
       <w:proofErr w:type="spellEnd"/>
       <w:r>
         <w:rPr>
-          <w:rFonts w:ascii="Times New Roman" w:eastAsia="Times New Roman" w:hAnsi="Times New Roman" w:cs="Times New Roman"/>
-          <w:sz w:val="20"/>
-        </w:rPr>
-        <w:t xml:space="preserve"> </w:t>
-      </w:r>
-      <w:proofErr w:type="spellStart"/>
-      <w:r>
-        <w:rPr>
-          <w:rFonts w:ascii="Times New Roman" w:eastAsia="Times New Roman" w:hAnsi="Times New Roman" w:cs="Times New Roman"/>
-          <w:sz w:val="20"/>
+          <w:rFonts w:eastAsia="Times New Roman" w:cs="Times New Roman"/>
+        </w:rPr>
+        <w:t xml:space="preserve"> </w:t>
+      </w:r>
+      <w:proofErr w:type="spellStart"/>
+      <w:r>
+        <w:rPr>
+          <w:rFonts w:eastAsia="Times New Roman" w:cs="Times New Roman"/>
         </w:rPr>
         <w:t>tablic</w:t>
       </w:r>
       <w:r>
         <w:rPr>
-          <w:rFonts w:ascii="Times New Roman" w:eastAsia="Times New Roman" w:hAnsi="Times New Roman" w:cs="Times New Roman"/>
-          <w:sz w:val="20"/>
+          <w:rFonts w:eastAsia="Times New Roman" w:cs="Times New Roman"/>
         </w:rPr>
         <w:t>a</w:t>
       </w:r>
       <w:proofErr w:type="spellEnd"/>
       <w:r>
         <w:rPr>
-          <w:rFonts w:ascii="Times New Roman" w:eastAsia="Times New Roman" w:hAnsi="Times New Roman" w:cs="Times New Roman"/>
-          <w:sz w:val="20"/>
-        </w:rPr>
-        <w:t xml:space="preserve"> </w:t>
-      </w:r>
-      <w:proofErr w:type="spellStart"/>
-      <w:r>
-        <w:rPr>
-          <w:rFonts w:ascii="Times New Roman" w:eastAsia="Times New Roman" w:hAnsi="Times New Roman" w:cs="Times New Roman"/>
-          <w:sz w:val="20"/>
+          <w:rFonts w:eastAsia="Times New Roman" w:cs="Times New Roman"/>
+        </w:rPr>
+        <w:t xml:space="preserve"> </w:t>
+      </w:r>
+      <w:proofErr w:type="spellStart"/>
+      <w:r>
+        <w:rPr>
+          <w:rFonts w:eastAsia="Times New Roman" w:cs="Times New Roman"/>
         </w:rPr>
         <w:t>i</w:t>
       </w:r>
       <w:proofErr w:type="spellEnd"/>
       <w:r>
         <w:rPr>
-          <w:rFonts w:ascii="Times New Roman" w:eastAsia="Times New Roman" w:hAnsi="Times New Roman" w:cs="Times New Roman"/>
-          <w:sz w:val="20"/>
-        </w:rPr>
-        <w:t xml:space="preserve"> </w:t>
-      </w:r>
-      <w:r>
-        <w:rPr>
-          <w:rFonts w:ascii="Times New Roman" w:eastAsia="Times New Roman" w:hAnsi="Times New Roman" w:cs="Times New Roman"/>
-          <w:sz w:val="20"/>
+          <w:rFonts w:eastAsia="Times New Roman" w:cs="Times New Roman"/>
+        </w:rPr>
+        <w:t xml:space="preserve"> </w:t>
+      </w:r>
+      <w:r>
+        <w:rPr>
+          <w:rFonts w:eastAsia="Times New Roman" w:cs="Times New Roman"/>
         </w:rPr>
         <w:t xml:space="preserve">tip </w:t>
       </w:r>
       <w:proofErr w:type="spellStart"/>
       <w:r>
         <w:rPr>
-          <w:rFonts w:ascii="Times New Roman" w:eastAsia="Times New Roman" w:hAnsi="Times New Roman" w:cs="Times New Roman"/>
-          <w:sz w:val="20"/>
+          <w:rFonts w:eastAsia="Times New Roman" w:cs="Times New Roman"/>
         </w:rPr>
         <w:t>prekršaja</w:t>
       </w:r>
       <w:proofErr w:type="spellEnd"/>
       <w:r>
         <w:rPr>
-          <w:rFonts w:ascii="Times New Roman" w:eastAsia="Times New Roman" w:hAnsi="Times New Roman" w:cs="Times New Roman"/>
-          <w:sz w:val="20"/>
+          <w:rFonts w:eastAsia="Times New Roman" w:cs="Times New Roman"/>
         </w:rPr>
         <w:t>.</w:t>
       </w:r>
       <w:r>
         <w:rPr>
-          <w:rFonts w:ascii="Times New Roman" w:eastAsia="Times New Roman" w:hAnsi="Times New Roman" w:cs="Times New Roman"/>
-          <w:sz w:val="20"/>
+          <w:rFonts w:eastAsia="Times New Roman" w:cs="Times New Roman"/>
         </w:rPr>
         <w:t xml:space="preserve"> </w:t>
       </w:r>
@@ -3476,7 +3357,7 @@
           <w:u w:val="single" w:color="000000"/>
         </w:rPr>
       </w:pPr>
-      <w:bookmarkStart w:id="7" w:name="_Toc34583437"/>
+      <w:bookmarkStart w:id="7" w:name="_Toc36453467"/>
       <w:r>
         <w:rPr>
           <w:u w:val="single" w:color="000000"/>
@@ -3514,7 +3395,7 @@
         </w:rPr>
       </w:pPr>
       <w:bookmarkStart w:id="8" w:name="_Hlk34220681"/>
-      <w:bookmarkStart w:id="9" w:name="_Toc34583438"/>
+      <w:bookmarkStart w:id="9" w:name="_Toc36453468"/>
       <w:proofErr w:type="spellStart"/>
       <w:r>
         <w:rPr>
@@ -3577,8 +3458,7 @@
     <w:p>
       <w:pPr>
         <w:rPr>
-          <w:rFonts w:ascii="Times New Roman" w:hAnsi="Times New Roman" w:cs="Times New Roman"/>
-          <w:sz w:val="20"/>
+          <w:rFonts w:cs="Times New Roman"/>
           <w:szCs w:val="20"/>
         </w:rPr>
       </w:pPr>
@@ -3595,16 +3475,14 @@
       <w:proofErr w:type="spellStart"/>
       <w:r>
         <w:rPr>
-          <w:rFonts w:ascii="Times New Roman" w:hAnsi="Times New Roman" w:cs="Times New Roman"/>
-          <w:sz w:val="20"/>
+          <w:rFonts w:cs="Times New Roman"/>
           <w:szCs w:val="20"/>
         </w:rPr>
         <w:t>Ko</w:t>
       </w:r>
       <w:r>
         <w:rPr>
-          <w:rFonts w:ascii="Times New Roman" w:hAnsi="Times New Roman" w:cs="Times New Roman"/>
-          <w:sz w:val="20"/>
+          <w:rFonts w:cs="Times New Roman"/>
           <w:szCs w:val="20"/>
         </w:rPr>
         <w:t>ntrolor</w:t>
@@ -3612,17 +3490,15 @@
       <w:proofErr w:type="spellEnd"/>
       <w:r>
         <w:rPr>
-          <w:rFonts w:ascii="Times New Roman" w:hAnsi="Times New Roman" w:cs="Times New Roman"/>
-          <w:sz w:val="20"/>
-          <w:szCs w:val="20"/>
-        </w:rPr>
-        <w:t xml:space="preserve"> </w:t>
-      </w:r>
-      <w:proofErr w:type="spellStart"/>
-      <w:r>
-        <w:rPr>
-          <w:rFonts w:ascii="Times New Roman" w:hAnsi="Times New Roman" w:cs="Times New Roman"/>
-          <w:sz w:val="20"/>
+          <w:rFonts w:cs="Times New Roman"/>
+          <w:szCs w:val="20"/>
+        </w:rPr>
+        <w:t xml:space="preserve"> </w:t>
+      </w:r>
+      <w:proofErr w:type="spellStart"/>
+      <w:r>
+        <w:rPr>
+          <w:rFonts w:cs="Times New Roman"/>
           <w:szCs w:val="20"/>
         </w:rPr>
         <w:t>unosi</w:t>
@@ -3630,17 +3506,15 @@
       <w:proofErr w:type="spellEnd"/>
       <w:r>
         <w:rPr>
-          <w:rFonts w:ascii="Times New Roman" w:hAnsi="Times New Roman" w:cs="Times New Roman"/>
-          <w:sz w:val="20"/>
-          <w:szCs w:val="20"/>
-        </w:rPr>
-        <w:t xml:space="preserve"> </w:t>
-      </w:r>
-      <w:proofErr w:type="spellStart"/>
-      <w:r>
-        <w:rPr>
-          <w:rFonts w:ascii="Times New Roman" w:hAnsi="Times New Roman" w:cs="Times New Roman"/>
-          <w:sz w:val="20"/>
+          <w:rFonts w:cs="Times New Roman"/>
+          <w:szCs w:val="20"/>
+        </w:rPr>
+        <w:t xml:space="preserve"> </w:t>
+      </w:r>
+      <w:proofErr w:type="spellStart"/>
+      <w:r>
+        <w:rPr>
+          <w:rFonts w:cs="Times New Roman"/>
           <w:szCs w:val="20"/>
         </w:rPr>
         <w:t>broj</w:t>
@@ -3648,17 +3522,15 @@
       <w:proofErr w:type="spellEnd"/>
       <w:r>
         <w:rPr>
-          <w:rFonts w:ascii="Times New Roman" w:hAnsi="Times New Roman" w:cs="Times New Roman"/>
-          <w:sz w:val="20"/>
-          <w:szCs w:val="20"/>
-        </w:rPr>
-        <w:t xml:space="preserve"> </w:t>
-      </w:r>
-      <w:proofErr w:type="spellStart"/>
-      <w:r>
-        <w:rPr>
-          <w:rFonts w:ascii="Times New Roman" w:hAnsi="Times New Roman" w:cs="Times New Roman"/>
-          <w:sz w:val="20"/>
+          <w:rFonts w:cs="Times New Roman"/>
+          <w:szCs w:val="20"/>
+        </w:rPr>
+        <w:t xml:space="preserve"> </w:t>
+      </w:r>
+      <w:proofErr w:type="spellStart"/>
+      <w:r>
+        <w:rPr>
+          <w:rFonts w:cs="Times New Roman"/>
           <w:szCs w:val="20"/>
         </w:rPr>
         <w:t>registarskih</w:t>
@@ -3666,17 +3538,15 @@
       <w:proofErr w:type="spellEnd"/>
       <w:r>
         <w:rPr>
-          <w:rFonts w:ascii="Times New Roman" w:hAnsi="Times New Roman" w:cs="Times New Roman"/>
-          <w:sz w:val="20"/>
-          <w:szCs w:val="20"/>
-        </w:rPr>
-        <w:t xml:space="preserve"> </w:t>
-      </w:r>
-      <w:proofErr w:type="spellStart"/>
-      <w:r>
-        <w:rPr>
-          <w:rFonts w:ascii="Times New Roman" w:hAnsi="Times New Roman" w:cs="Times New Roman"/>
-          <w:sz w:val="20"/>
+          <w:rFonts w:cs="Times New Roman"/>
+          <w:szCs w:val="20"/>
+        </w:rPr>
+        <w:t xml:space="preserve"> </w:t>
+      </w:r>
+      <w:proofErr w:type="spellStart"/>
+      <w:r>
+        <w:rPr>
+          <w:rFonts w:cs="Times New Roman"/>
           <w:szCs w:val="20"/>
         </w:rPr>
         <w:t>tablica</w:t>
@@ -3684,8 +3554,7 @@
       <w:proofErr w:type="spellEnd"/>
       <w:r>
         <w:rPr>
-          <w:rFonts w:ascii="Times New Roman" w:hAnsi="Times New Roman" w:cs="Times New Roman"/>
-          <w:sz w:val="20"/>
+          <w:rFonts w:cs="Times New Roman"/>
           <w:szCs w:val="20"/>
         </w:rPr>
         <w:t xml:space="preserve"> u </w:t>
@@ -3693,8 +3562,7 @@
       <w:proofErr w:type="spellStart"/>
       <w:r>
         <w:rPr>
-          <w:rFonts w:ascii="Times New Roman" w:hAnsi="Times New Roman" w:cs="Times New Roman"/>
-          <w:sz w:val="20"/>
+          <w:rFonts w:cs="Times New Roman"/>
           <w:szCs w:val="20"/>
         </w:rPr>
         <w:t>odgovarajuće</w:t>
@@ -3702,8 +3570,7 @@
       <w:proofErr w:type="spellEnd"/>
       <w:r>
         <w:rPr>
-          <w:rFonts w:ascii="Times New Roman" w:hAnsi="Times New Roman" w:cs="Times New Roman"/>
-          <w:sz w:val="20"/>
+          <w:rFonts w:cs="Times New Roman"/>
           <w:szCs w:val="20"/>
         </w:rPr>
         <w:t xml:space="preserve"> polje.</w:t>
@@ -3719,7 +3586,7 @@
           <w:i/>
         </w:rPr>
       </w:pPr>
-      <w:bookmarkStart w:id="11" w:name="_Toc34583439"/>
+      <w:bookmarkStart w:id="11" w:name="_Toc36453469"/>
       <w:proofErr w:type="spellStart"/>
       <w:r>
         <w:rPr>
@@ -3769,16 +3636,14 @@
         <w:spacing w:after="113"/>
         <w:ind w:left="540" w:firstLine="165"/>
         <w:rPr>
-          <w:rFonts w:ascii="Times New Roman" w:eastAsia="Times New Roman" w:hAnsi="Times New Roman" w:cs="Times New Roman"/>
-          <w:sz w:val="20"/>
-        </w:rPr>
-      </w:pPr>
-      <w:proofErr w:type="spellStart"/>
-      <w:r>
-        <w:rPr>
-          <w:rFonts w:ascii="Times New Roman" w:hAnsi="Times New Roman" w:cs="Times New Roman"/>
+          <w:rFonts w:eastAsia="Times New Roman" w:cs="Times New Roman"/>
+        </w:rPr>
+      </w:pPr>
+      <w:proofErr w:type="spellStart"/>
+      <w:r>
+        <w:rPr>
+          <w:rFonts w:cs="Times New Roman"/>
           <w:iCs/>
-          <w:sz w:val="20"/>
           <w:szCs w:val="20"/>
         </w:rPr>
         <w:t>Kontrolor</w:t>
@@ -3786,7 +3651,7 @@
       <w:proofErr w:type="spellEnd"/>
       <w:r>
         <w:rPr>
-          <w:rFonts w:ascii="Times New Roman" w:eastAsia="Times New Roman" w:hAnsi="Times New Roman" w:cs="Times New Roman"/>
+          <w:rFonts w:eastAsia="Times New Roman" w:cs="Times New Roman"/>
           <w:sz w:val="18"/>
           <w:szCs w:val="20"/>
         </w:rPr>
@@ -3795,79 +3660,69 @@
       <w:proofErr w:type="spellStart"/>
       <w:r>
         <w:rPr>
-          <w:rFonts w:ascii="Times New Roman" w:eastAsia="Times New Roman" w:hAnsi="Times New Roman" w:cs="Times New Roman"/>
-          <w:sz w:val="20"/>
+          <w:rFonts w:eastAsia="Times New Roman" w:cs="Times New Roman"/>
         </w:rPr>
         <w:t>selektuje</w:t>
       </w:r>
       <w:proofErr w:type="spellEnd"/>
       <w:r>
         <w:rPr>
-          <w:rFonts w:ascii="Times New Roman" w:eastAsia="Times New Roman" w:hAnsi="Times New Roman" w:cs="Times New Roman"/>
-          <w:sz w:val="20"/>
-        </w:rPr>
-        <w:t xml:space="preserve"> </w:t>
-      </w:r>
-      <w:r>
-        <w:rPr>
-          <w:rFonts w:ascii="Times New Roman" w:eastAsia="Times New Roman" w:hAnsi="Times New Roman" w:cs="Times New Roman"/>
-          <w:sz w:val="20"/>
+          <w:rFonts w:eastAsia="Times New Roman" w:cs="Times New Roman"/>
+        </w:rPr>
+        <w:t xml:space="preserve"> </w:t>
+      </w:r>
+      <w:r>
+        <w:rPr>
+          <w:rFonts w:eastAsia="Times New Roman" w:cs="Times New Roman"/>
         </w:rPr>
         <w:t xml:space="preserve">tip </w:t>
       </w:r>
       <w:proofErr w:type="spellStart"/>
       <w:r>
         <w:rPr>
-          <w:rFonts w:ascii="Times New Roman" w:eastAsia="Times New Roman" w:hAnsi="Times New Roman" w:cs="Times New Roman"/>
-          <w:sz w:val="20"/>
+          <w:rFonts w:eastAsia="Times New Roman" w:cs="Times New Roman"/>
         </w:rPr>
         <w:t>prekršaja</w:t>
       </w:r>
       <w:proofErr w:type="spellEnd"/>
       <w:r>
         <w:rPr>
-          <w:rFonts w:ascii="Times New Roman" w:eastAsia="Times New Roman" w:hAnsi="Times New Roman" w:cs="Times New Roman"/>
-          <w:sz w:val="20"/>
-        </w:rPr>
-        <w:t xml:space="preserve"> </w:t>
-      </w:r>
-      <w:proofErr w:type="spellStart"/>
-      <w:r>
-        <w:rPr>
-          <w:rFonts w:ascii="Times New Roman" w:eastAsia="Times New Roman" w:hAnsi="Times New Roman" w:cs="Times New Roman"/>
-          <w:sz w:val="20"/>
+          <w:rFonts w:eastAsia="Times New Roman" w:cs="Times New Roman"/>
+        </w:rPr>
+        <w:t xml:space="preserve"> </w:t>
+      </w:r>
+      <w:proofErr w:type="spellStart"/>
+      <w:r>
+        <w:rPr>
+          <w:rFonts w:eastAsia="Times New Roman" w:cs="Times New Roman"/>
         </w:rPr>
         <w:t>iz</w:t>
       </w:r>
       <w:proofErr w:type="spellEnd"/>
       <w:r>
         <w:rPr>
-          <w:rFonts w:ascii="Times New Roman" w:eastAsia="Times New Roman" w:hAnsi="Times New Roman" w:cs="Times New Roman"/>
-          <w:sz w:val="20"/>
-        </w:rPr>
-        <w:t xml:space="preserve"> </w:t>
-      </w:r>
-      <w:proofErr w:type="spellStart"/>
-      <w:r>
-        <w:rPr>
-          <w:rFonts w:ascii="Times New Roman" w:eastAsia="Times New Roman" w:hAnsi="Times New Roman" w:cs="Times New Roman"/>
-          <w:sz w:val="20"/>
+          <w:rFonts w:eastAsia="Times New Roman" w:cs="Times New Roman"/>
+        </w:rPr>
+        <w:t xml:space="preserve"> </w:t>
+      </w:r>
+      <w:proofErr w:type="spellStart"/>
+      <w:r>
+        <w:rPr>
+          <w:rFonts w:eastAsia="Times New Roman" w:cs="Times New Roman"/>
         </w:rPr>
         <w:t>padaju</w:t>
       </w:r>
       <w:proofErr w:type="spellEnd"/>
       <w:r>
         <w:rPr>
-          <w:rFonts w:ascii="Times New Roman" w:eastAsia="Times New Roman" w:hAnsi="Times New Roman" w:cs="Times New Roman"/>
-          <w:sz w:val="20"/>
+          <w:rFonts w:eastAsia="Times New Roman" w:cs="Times New Roman"/>
           <w:lang w:val="sr-Latn-RS"/>
         </w:rPr>
         <w:t>će liste</w:t>
       </w:r>
       <w:r>
         <w:rPr>
-          <w:rFonts w:ascii="Times New Roman" w:eastAsia="Times New Roman" w:hAnsi="Times New Roman" w:cs="Times New Roman"/>
-          <w:sz w:val="20"/>
+          <w:rFonts w:eastAsia="Times New Roman" w:cs="Times New Roman"/>
         </w:rPr>
         <w:t>.</w:t>
       </w:r>
@@ -3886,7 +3741,7 @@
           <w:i/>
         </w:rPr>
       </w:pPr>
-      <w:bookmarkStart w:id="12" w:name="_Toc34583440"/>
+      <w:bookmarkStart w:id="12" w:name="_Toc36453470"/>
       <w:proofErr w:type="spellStart"/>
       <w:r>
         <w:rPr>
@@ -3962,16 +3817,14 @@
       <w:pPr>
         <w:ind w:left="720"/>
         <w:rPr>
-          <w:rFonts w:ascii="Times New Roman" w:hAnsi="Times New Roman" w:cs="Times New Roman"/>
-          <w:sz w:val="20"/>
-          <w:szCs w:val="20"/>
-        </w:rPr>
-      </w:pPr>
-      <w:proofErr w:type="spellStart"/>
-      <w:r>
-        <w:rPr>
-          <w:rFonts w:ascii="Times New Roman" w:hAnsi="Times New Roman" w:cs="Times New Roman"/>
-          <w:sz w:val="20"/>
+          <w:rFonts w:cs="Times New Roman"/>
+          <w:szCs w:val="20"/>
+        </w:rPr>
+      </w:pPr>
+      <w:proofErr w:type="spellStart"/>
+      <w:r>
+        <w:rPr>
+          <w:rFonts w:cs="Times New Roman"/>
           <w:szCs w:val="20"/>
         </w:rPr>
         <w:t>Kontrolor</w:t>
@@ -3979,17 +3832,15 @@
       <w:proofErr w:type="spellEnd"/>
       <w:r>
         <w:rPr>
-          <w:rFonts w:ascii="Times New Roman" w:hAnsi="Times New Roman" w:cs="Times New Roman"/>
-          <w:sz w:val="20"/>
-          <w:szCs w:val="20"/>
-        </w:rPr>
-        <w:t xml:space="preserve"> </w:t>
-      </w:r>
-      <w:proofErr w:type="spellStart"/>
-      <w:r>
-        <w:rPr>
-          <w:rFonts w:ascii="Times New Roman" w:hAnsi="Times New Roman" w:cs="Times New Roman"/>
-          <w:sz w:val="20"/>
+          <w:rFonts w:cs="Times New Roman"/>
+          <w:szCs w:val="20"/>
+        </w:rPr>
+        <w:t xml:space="preserve"> </w:t>
+      </w:r>
+      <w:proofErr w:type="spellStart"/>
+      <w:r>
+        <w:rPr>
+          <w:rFonts w:cs="Times New Roman"/>
           <w:szCs w:val="20"/>
         </w:rPr>
         <w:t>pritiskom</w:t>
@@ -3997,17 +3848,15 @@
       <w:proofErr w:type="spellEnd"/>
       <w:r>
         <w:rPr>
-          <w:rFonts w:ascii="Times New Roman" w:hAnsi="Times New Roman" w:cs="Times New Roman"/>
-          <w:sz w:val="20"/>
-          <w:szCs w:val="20"/>
-        </w:rPr>
-        <w:t xml:space="preserve"> </w:t>
-      </w:r>
-      <w:proofErr w:type="spellStart"/>
-      <w:r>
-        <w:rPr>
-          <w:rFonts w:ascii="Times New Roman" w:hAnsi="Times New Roman" w:cs="Times New Roman"/>
-          <w:sz w:val="20"/>
+          <w:rFonts w:cs="Times New Roman"/>
+          <w:szCs w:val="20"/>
+        </w:rPr>
+        <w:t xml:space="preserve"> </w:t>
+      </w:r>
+      <w:proofErr w:type="spellStart"/>
+      <w:r>
+        <w:rPr>
+          <w:rFonts w:cs="Times New Roman"/>
           <w:szCs w:val="20"/>
         </w:rPr>
         <w:t>na</w:t>
@@ -4015,17 +3864,15 @@
       <w:proofErr w:type="spellEnd"/>
       <w:r>
         <w:rPr>
-          <w:rFonts w:ascii="Times New Roman" w:hAnsi="Times New Roman" w:cs="Times New Roman"/>
-          <w:sz w:val="20"/>
-          <w:szCs w:val="20"/>
-        </w:rPr>
-        <w:t xml:space="preserve"> </w:t>
-      </w:r>
-      <w:proofErr w:type="spellStart"/>
-      <w:r>
-        <w:rPr>
-          <w:rFonts w:ascii="Times New Roman" w:hAnsi="Times New Roman" w:cs="Times New Roman"/>
-          <w:sz w:val="20"/>
+          <w:rFonts w:cs="Times New Roman"/>
+          <w:szCs w:val="20"/>
+        </w:rPr>
+        <w:t xml:space="preserve"> </w:t>
+      </w:r>
+      <w:proofErr w:type="spellStart"/>
+      <w:r>
+        <w:rPr>
+          <w:rFonts w:cs="Times New Roman"/>
           <w:szCs w:val="20"/>
         </w:rPr>
         <w:t>dugme</w:t>
@@ -4033,35 +3880,39 @@
       <w:proofErr w:type="spellEnd"/>
       <w:r>
         <w:rPr>
-          <w:rFonts w:ascii="Times New Roman" w:hAnsi="Times New Roman" w:cs="Times New Roman"/>
-          <w:sz w:val="20"/>
-          <w:szCs w:val="20"/>
-        </w:rPr>
-        <w:t xml:space="preserve"> </w:t>
-      </w:r>
-      <w:proofErr w:type="spellStart"/>
-      <w:r>
-        <w:rPr>
-          <w:rFonts w:ascii="Times New Roman" w:hAnsi="Times New Roman" w:cs="Times New Roman"/>
-          <w:sz w:val="20"/>
-          <w:szCs w:val="20"/>
-        </w:rPr>
-        <w:t>uspesno</w:t>
-      </w:r>
-      <w:proofErr w:type="spellEnd"/>
-      <w:r>
-        <w:rPr>
-          <w:rFonts w:ascii="Times New Roman" w:hAnsi="Times New Roman" w:cs="Times New Roman"/>
-          <w:sz w:val="20"/>
-          <w:szCs w:val="20"/>
-        </w:rPr>
-        <w:t xml:space="preserve"> </w:t>
-      </w:r>
-      <w:proofErr w:type="spellStart"/>
-      <w:r>
-        <w:rPr>
-          <w:rFonts w:ascii="Times New Roman" w:hAnsi="Times New Roman" w:cs="Times New Roman"/>
-          <w:sz w:val="20"/>
+          <w:rFonts w:cs="Times New Roman"/>
+          <w:szCs w:val="20"/>
+        </w:rPr>
+        <w:t xml:space="preserve"> </w:t>
+      </w:r>
+      <w:proofErr w:type="spellStart"/>
+      <w:r>
+        <w:rPr>
+          <w:rFonts w:cs="Times New Roman"/>
+          <w:szCs w:val="20"/>
+        </w:rPr>
+        <w:t>uspe</w:t>
+      </w:r>
+      <w:proofErr w:type="spellEnd"/>
+      <w:r>
+        <w:rPr>
+          <w:rFonts w:cs="Times New Roman"/>
+          <w:szCs w:val="20"/>
+          <w:lang w:val="sr-Latn-RS"/>
+        </w:rPr>
+        <w:t>š</w:t>
+      </w:r>
+      <w:r>
+        <w:rPr>
+          <w:rFonts w:cs="Times New Roman"/>
+          <w:szCs w:val="20"/>
+        </w:rPr>
+        <w:t xml:space="preserve">no </w:t>
+      </w:r>
+      <w:proofErr w:type="spellStart"/>
+      <w:r>
+        <w:rPr>
+          <w:rFonts w:cs="Times New Roman"/>
           <w:szCs w:val="20"/>
         </w:rPr>
         <w:t>evidentira</w:t>
@@ -4069,17 +3920,15 @@
       <w:proofErr w:type="spellEnd"/>
       <w:r>
         <w:rPr>
-          <w:rFonts w:ascii="Times New Roman" w:hAnsi="Times New Roman" w:cs="Times New Roman"/>
-          <w:sz w:val="20"/>
-          <w:szCs w:val="20"/>
-        </w:rPr>
-        <w:t xml:space="preserve"> </w:t>
-      </w:r>
-      <w:proofErr w:type="spellStart"/>
-      <w:r>
-        <w:rPr>
-          <w:rFonts w:ascii="Times New Roman" w:hAnsi="Times New Roman" w:cs="Times New Roman"/>
-          <w:sz w:val="20"/>
+          <w:rFonts w:cs="Times New Roman"/>
+          <w:szCs w:val="20"/>
+        </w:rPr>
+        <w:t xml:space="preserve"> </w:t>
+      </w:r>
+      <w:proofErr w:type="spellStart"/>
+      <w:r>
+        <w:rPr>
+          <w:rFonts w:cs="Times New Roman"/>
           <w:szCs w:val="20"/>
         </w:rPr>
         <w:t>kaznu</w:t>
@@ -4087,8 +3936,7 @@
       <w:proofErr w:type="spellEnd"/>
       <w:r>
         <w:rPr>
-          <w:rFonts w:ascii="Times New Roman" w:hAnsi="Times New Roman" w:cs="Times New Roman"/>
-          <w:sz w:val="20"/>
+          <w:rFonts w:cs="Times New Roman"/>
           <w:szCs w:val="20"/>
         </w:rPr>
         <w:t xml:space="preserve"> u </w:t>
@@ -4096,8 +3944,7 @@
       <w:proofErr w:type="spellStart"/>
       <w:r>
         <w:rPr>
-          <w:rFonts w:ascii="Times New Roman" w:hAnsi="Times New Roman" w:cs="Times New Roman"/>
-          <w:sz w:val="20"/>
+          <w:rFonts w:cs="Times New Roman"/>
           <w:szCs w:val="20"/>
         </w:rPr>
         <w:t>sistemu</w:t>
@@ -4105,8 +3952,7 @@
       <w:proofErr w:type="spellEnd"/>
       <w:r>
         <w:rPr>
-          <w:rFonts w:ascii="Times New Roman" w:hAnsi="Times New Roman" w:cs="Times New Roman"/>
-          <w:sz w:val="20"/>
+          <w:rFonts w:cs="Times New Roman"/>
           <w:szCs w:val="20"/>
         </w:rPr>
         <w:t xml:space="preserve"> (</w:t>
@@ -4114,8 +3960,7 @@
       <w:proofErr w:type="spellStart"/>
       <w:r>
         <w:rPr>
-          <w:rFonts w:ascii="Times New Roman" w:hAnsi="Times New Roman" w:cs="Times New Roman"/>
-          <w:sz w:val="20"/>
+          <w:rFonts w:cs="Times New Roman"/>
           <w:szCs w:val="20"/>
         </w:rPr>
         <w:t>bazi</w:t>
@@ -4123,17 +3968,15 @@
       <w:proofErr w:type="spellEnd"/>
       <w:r>
         <w:rPr>
-          <w:rFonts w:ascii="Times New Roman" w:hAnsi="Times New Roman" w:cs="Times New Roman"/>
-          <w:sz w:val="20"/>
-          <w:szCs w:val="20"/>
-        </w:rPr>
-        <w:t xml:space="preserve"> </w:t>
-      </w:r>
-      <w:proofErr w:type="spellStart"/>
-      <w:r>
-        <w:rPr>
-          <w:rFonts w:ascii="Times New Roman" w:hAnsi="Times New Roman" w:cs="Times New Roman"/>
-          <w:sz w:val="20"/>
+          <w:rFonts w:cs="Times New Roman"/>
+          <w:szCs w:val="20"/>
+        </w:rPr>
+        <w:t xml:space="preserve"> </w:t>
+      </w:r>
+      <w:proofErr w:type="spellStart"/>
+      <w:r>
+        <w:rPr>
+          <w:rFonts w:cs="Times New Roman"/>
           <w:szCs w:val="20"/>
         </w:rPr>
         <w:t>podataka</w:t>
@@ -4141,16 +3984,14 @@
       <w:proofErr w:type="spellEnd"/>
       <w:r>
         <w:rPr>
-          <w:rFonts w:ascii="Times New Roman" w:hAnsi="Times New Roman" w:cs="Times New Roman"/>
-          <w:sz w:val="20"/>
+          <w:rFonts w:cs="Times New Roman"/>
           <w:szCs w:val="20"/>
         </w:rPr>
         <w:t>)</w:t>
       </w:r>
       <w:r>
         <w:rPr>
-          <w:rFonts w:ascii="Times New Roman" w:hAnsi="Times New Roman" w:cs="Times New Roman"/>
-          <w:sz w:val="20"/>
+          <w:rFonts w:cs="Times New Roman"/>
           <w:szCs w:val="20"/>
         </w:rPr>
         <w:t>.</w:t>
@@ -4159,8 +4000,7 @@
     <w:p>
       <w:pPr>
         <w:rPr>
-          <w:rFonts w:ascii="Times New Roman" w:hAnsi="Times New Roman" w:cs="Times New Roman"/>
-          <w:sz w:val="20"/>
+          <w:rFonts w:cs="Times New Roman"/>
           <w:szCs w:val="20"/>
         </w:rPr>
       </w:pPr>
@@ -4174,7 +4014,7 @@
           <w:i/>
         </w:rPr>
       </w:pPr>
-      <w:bookmarkStart w:id="13" w:name="_Toc34583441"/>
+      <w:bookmarkStart w:id="13" w:name="_Toc36453471"/>
       <w:proofErr w:type="spellStart"/>
       <w:r>
         <w:rPr>
@@ -4242,8 +4082,7 @@
     <w:p>
       <w:pPr>
         <w:rPr>
-          <w:rFonts w:ascii="Times New Roman" w:hAnsi="Times New Roman" w:cs="Times New Roman"/>
-          <w:sz w:val="20"/>
+          <w:rFonts w:cs="Times New Roman"/>
           <w:szCs w:val="20"/>
         </w:rPr>
       </w:pPr>
@@ -4253,8 +4092,7 @@
       <w:proofErr w:type="spellStart"/>
       <w:r>
         <w:rPr>
-          <w:rFonts w:ascii="Times New Roman" w:hAnsi="Times New Roman" w:cs="Times New Roman"/>
-          <w:sz w:val="20"/>
+          <w:rFonts w:cs="Times New Roman"/>
           <w:szCs w:val="20"/>
         </w:rPr>
         <w:t>Nakon</w:t>
@@ -4262,17 +4100,15 @@
       <w:proofErr w:type="spellEnd"/>
       <w:r>
         <w:rPr>
-          <w:rFonts w:ascii="Times New Roman" w:hAnsi="Times New Roman" w:cs="Times New Roman"/>
-          <w:sz w:val="20"/>
-          <w:szCs w:val="20"/>
-        </w:rPr>
-        <w:t xml:space="preserve"> </w:t>
-      </w:r>
-      <w:proofErr w:type="spellStart"/>
-      <w:r>
-        <w:rPr>
-          <w:rFonts w:ascii="Times New Roman" w:hAnsi="Times New Roman" w:cs="Times New Roman"/>
-          <w:sz w:val="20"/>
+          <w:rFonts w:cs="Times New Roman"/>
+          <w:szCs w:val="20"/>
+        </w:rPr>
+        <w:t xml:space="preserve"> </w:t>
+      </w:r>
+      <w:proofErr w:type="spellStart"/>
+      <w:r>
+        <w:rPr>
+          <w:rFonts w:cs="Times New Roman"/>
           <w:szCs w:val="20"/>
         </w:rPr>
         <w:t>pritiska</w:t>
@@ -4280,17 +4116,15 @@
       <w:proofErr w:type="spellEnd"/>
       <w:r>
         <w:rPr>
-          <w:rFonts w:ascii="Times New Roman" w:hAnsi="Times New Roman" w:cs="Times New Roman"/>
-          <w:sz w:val="20"/>
-          <w:szCs w:val="20"/>
-        </w:rPr>
-        <w:t xml:space="preserve"> </w:t>
-      </w:r>
-      <w:proofErr w:type="spellStart"/>
-      <w:r>
-        <w:rPr>
-          <w:rFonts w:ascii="Times New Roman" w:hAnsi="Times New Roman" w:cs="Times New Roman"/>
-          <w:sz w:val="20"/>
+          <w:rFonts w:cs="Times New Roman"/>
+          <w:szCs w:val="20"/>
+        </w:rPr>
+        <w:t xml:space="preserve"> </w:t>
+      </w:r>
+      <w:proofErr w:type="spellStart"/>
+      <w:r>
+        <w:rPr>
+          <w:rFonts w:cs="Times New Roman"/>
           <w:szCs w:val="20"/>
         </w:rPr>
         <w:t>dugmeta</w:t>
@@ -4298,24 +4132,21 @@
       <w:proofErr w:type="spellEnd"/>
       <w:r>
         <w:rPr>
-          <w:rFonts w:ascii="Times New Roman" w:hAnsi="Times New Roman" w:cs="Times New Roman"/>
-          <w:sz w:val="20"/>
-          <w:szCs w:val="20"/>
-        </w:rPr>
-        <w:t xml:space="preserve"> </w:t>
-      </w:r>
-      <w:r>
-        <w:rPr>
-          <w:rFonts w:ascii="Times New Roman" w:hAnsi="Times New Roman" w:cs="Times New Roman"/>
-          <w:sz w:val="20"/>
+          <w:rFonts w:cs="Times New Roman"/>
+          <w:szCs w:val="20"/>
+        </w:rPr>
+        <w:t xml:space="preserve"> </w:t>
+      </w:r>
+      <w:r>
+        <w:rPr>
+          <w:rFonts w:cs="Times New Roman"/>
           <w:szCs w:val="20"/>
         </w:rPr>
         <w:t>“</w:t>
       </w:r>
       <w:r>
         <w:rPr>
-          <w:rFonts w:ascii="Times New Roman" w:hAnsi="Times New Roman" w:cs="Times New Roman"/>
-          <w:sz w:val="20"/>
+          <w:rFonts w:cs="Times New Roman"/>
           <w:szCs w:val="20"/>
         </w:rPr>
         <w:t xml:space="preserve">EVIDENTIRAJ </w:t>
@@ -4323,16 +4154,14 @@
       <w:proofErr w:type="gramStart"/>
       <w:r>
         <w:rPr>
-          <w:rFonts w:ascii="Times New Roman" w:hAnsi="Times New Roman" w:cs="Times New Roman"/>
-          <w:sz w:val="20"/>
+          <w:rFonts w:cs="Times New Roman"/>
           <w:szCs w:val="20"/>
         </w:rPr>
         <w:t>KAZNU</w:t>
       </w:r>
       <w:r>
         <w:rPr>
-          <w:rFonts w:ascii="Times New Roman" w:hAnsi="Times New Roman" w:cs="Times New Roman"/>
-          <w:sz w:val="20"/>
+          <w:rFonts w:cs="Times New Roman"/>
           <w:szCs w:val="20"/>
         </w:rPr>
         <w:t xml:space="preserve">”  </w:t>
@@ -4340,8 +4169,7 @@
       <w:proofErr w:type="spellStart"/>
       <w:r>
         <w:rPr>
-          <w:rFonts w:ascii="Times New Roman" w:hAnsi="Times New Roman" w:cs="Times New Roman"/>
-          <w:sz w:val="20"/>
+          <w:rFonts w:cs="Times New Roman"/>
           <w:szCs w:val="20"/>
         </w:rPr>
         <w:t>mogu</w:t>
@@ -4350,8 +4178,7 @@
       <w:proofErr w:type="gramEnd"/>
       <w:r>
         <w:rPr>
-          <w:rFonts w:ascii="Times New Roman" w:hAnsi="Times New Roman" w:cs="Times New Roman"/>
-          <w:sz w:val="20"/>
+          <w:rFonts w:cs="Times New Roman"/>
           <w:szCs w:val="20"/>
         </w:rPr>
         <w:t xml:space="preserve"> se </w:t>
@@ -4359,8 +4186,7 @@
       <w:proofErr w:type="spellStart"/>
       <w:r>
         <w:rPr>
-          <w:rFonts w:ascii="Times New Roman" w:hAnsi="Times New Roman" w:cs="Times New Roman"/>
-          <w:sz w:val="20"/>
+          <w:rFonts w:cs="Times New Roman"/>
           <w:szCs w:val="20"/>
         </w:rPr>
         <w:t>dogoditi</w:t>
@@ -4368,17 +4194,15 @@
       <w:proofErr w:type="spellEnd"/>
       <w:r>
         <w:rPr>
-          <w:rFonts w:ascii="Times New Roman" w:hAnsi="Times New Roman" w:cs="Times New Roman"/>
-          <w:sz w:val="20"/>
-          <w:szCs w:val="20"/>
-        </w:rPr>
-        <w:t xml:space="preserve"> </w:t>
-      </w:r>
-      <w:proofErr w:type="spellStart"/>
-      <w:r>
-        <w:rPr>
-          <w:rFonts w:ascii="Times New Roman" w:hAnsi="Times New Roman" w:cs="Times New Roman"/>
-          <w:sz w:val="20"/>
+          <w:rFonts w:cs="Times New Roman"/>
+          <w:szCs w:val="20"/>
+        </w:rPr>
+        <w:t xml:space="preserve"> </w:t>
+      </w:r>
+      <w:proofErr w:type="spellStart"/>
+      <w:r>
+        <w:rPr>
+          <w:rFonts w:cs="Times New Roman"/>
           <w:szCs w:val="20"/>
         </w:rPr>
         <w:t>sledeće</w:t>
@@ -4386,17 +4210,15 @@
       <w:proofErr w:type="spellEnd"/>
       <w:r>
         <w:rPr>
-          <w:rFonts w:ascii="Times New Roman" w:hAnsi="Times New Roman" w:cs="Times New Roman"/>
-          <w:sz w:val="20"/>
-          <w:szCs w:val="20"/>
-        </w:rPr>
-        <w:t xml:space="preserve"> </w:t>
-      </w:r>
-      <w:proofErr w:type="spellStart"/>
-      <w:r>
-        <w:rPr>
-          <w:rFonts w:ascii="Times New Roman" w:hAnsi="Times New Roman" w:cs="Times New Roman"/>
-          <w:sz w:val="20"/>
+          <w:rFonts w:cs="Times New Roman"/>
+          <w:szCs w:val="20"/>
+        </w:rPr>
+        <w:t xml:space="preserve"> </w:t>
+      </w:r>
+      <w:proofErr w:type="spellStart"/>
+      <w:r>
+        <w:rPr>
+          <w:rFonts w:cs="Times New Roman"/>
           <w:szCs w:val="20"/>
         </w:rPr>
         <w:t>greške</w:t>
@@ -4404,8 +4226,7 @@
       <w:proofErr w:type="spellEnd"/>
       <w:r>
         <w:rPr>
-          <w:rFonts w:ascii="Times New Roman" w:hAnsi="Times New Roman" w:cs="Times New Roman"/>
-          <w:sz w:val="20"/>
+          <w:rFonts w:cs="Times New Roman"/>
           <w:szCs w:val="20"/>
         </w:rPr>
         <w:t>:</w:t>
@@ -4420,218 +4241,190 @@
         </w:numPr>
         <w:spacing w:after="0"/>
         <w:rPr>
-          <w:rFonts w:ascii="Times New Roman" w:eastAsia="Times New Roman" w:hAnsi="Times New Roman" w:cs="Times New Roman"/>
-          <w:sz w:val="20"/>
-        </w:rPr>
-      </w:pPr>
-      <w:proofErr w:type="spellStart"/>
-      <w:r>
-        <w:rPr>
-          <w:rFonts w:ascii="Times New Roman" w:eastAsia="Times New Roman" w:hAnsi="Times New Roman" w:cs="Times New Roman"/>
-          <w:sz w:val="20"/>
+          <w:rFonts w:eastAsia="Times New Roman" w:cs="Times New Roman"/>
+        </w:rPr>
+      </w:pPr>
+      <w:proofErr w:type="spellStart"/>
+      <w:r>
+        <w:rPr>
+          <w:rFonts w:eastAsia="Times New Roman" w:cs="Times New Roman"/>
         </w:rPr>
         <w:t>Ukoliko</w:t>
       </w:r>
       <w:proofErr w:type="spellEnd"/>
       <w:r>
         <w:rPr>
-          <w:rFonts w:ascii="Times New Roman" w:eastAsia="Times New Roman" w:hAnsi="Times New Roman" w:cs="Times New Roman"/>
-          <w:sz w:val="20"/>
-        </w:rPr>
-        <w:t xml:space="preserve"> </w:t>
-      </w:r>
-      <w:proofErr w:type="spellStart"/>
-      <w:r>
-        <w:rPr>
-          <w:rFonts w:ascii="Times New Roman" w:eastAsia="Times New Roman" w:hAnsi="Times New Roman" w:cs="Times New Roman"/>
-          <w:sz w:val="20"/>
+          <w:rFonts w:eastAsia="Times New Roman" w:cs="Times New Roman"/>
+        </w:rPr>
+        <w:t xml:space="preserve"> </w:t>
+      </w:r>
+      <w:proofErr w:type="spellStart"/>
+      <w:r>
+        <w:rPr>
+          <w:rFonts w:eastAsia="Times New Roman" w:cs="Times New Roman"/>
         </w:rPr>
         <w:t>automobil</w:t>
       </w:r>
       <w:proofErr w:type="spellEnd"/>
       <w:r>
         <w:rPr>
-          <w:rFonts w:ascii="Times New Roman" w:eastAsia="Times New Roman" w:hAnsi="Times New Roman" w:cs="Times New Roman"/>
-          <w:sz w:val="20"/>
-        </w:rPr>
-        <w:t xml:space="preserve"> </w:t>
-      </w:r>
-      <w:proofErr w:type="spellStart"/>
-      <w:r>
-        <w:rPr>
-          <w:rFonts w:ascii="Times New Roman" w:eastAsia="Times New Roman" w:hAnsi="Times New Roman" w:cs="Times New Roman"/>
-          <w:sz w:val="20"/>
+          <w:rFonts w:eastAsia="Times New Roman" w:cs="Times New Roman"/>
+        </w:rPr>
+        <w:t xml:space="preserve"> </w:t>
+      </w:r>
+      <w:proofErr w:type="spellStart"/>
+      <w:r>
+        <w:rPr>
+          <w:rFonts w:eastAsia="Times New Roman" w:cs="Times New Roman"/>
         </w:rPr>
         <w:t>sa</w:t>
       </w:r>
       <w:proofErr w:type="spellEnd"/>
       <w:r>
         <w:rPr>
-          <w:rFonts w:ascii="Times New Roman" w:eastAsia="Times New Roman" w:hAnsi="Times New Roman" w:cs="Times New Roman"/>
-          <w:sz w:val="20"/>
-        </w:rPr>
-        <w:t xml:space="preserve"> </w:t>
-      </w:r>
-      <w:proofErr w:type="spellStart"/>
-      <w:r>
-        <w:rPr>
-          <w:rFonts w:ascii="Times New Roman" w:eastAsia="Times New Roman" w:hAnsi="Times New Roman" w:cs="Times New Roman"/>
-          <w:sz w:val="20"/>
+          <w:rFonts w:eastAsia="Times New Roman" w:cs="Times New Roman"/>
+        </w:rPr>
+        <w:t xml:space="preserve"> </w:t>
+      </w:r>
+      <w:proofErr w:type="spellStart"/>
+      <w:r>
+        <w:rPr>
+          <w:rFonts w:eastAsia="Times New Roman" w:cs="Times New Roman"/>
         </w:rPr>
         <w:t>unetim</w:t>
       </w:r>
       <w:proofErr w:type="spellEnd"/>
       <w:r>
         <w:rPr>
-          <w:rFonts w:ascii="Times New Roman" w:eastAsia="Times New Roman" w:hAnsi="Times New Roman" w:cs="Times New Roman"/>
-          <w:sz w:val="20"/>
-        </w:rPr>
-        <w:t xml:space="preserve"> </w:t>
-      </w:r>
-      <w:proofErr w:type="spellStart"/>
-      <w:r>
-        <w:rPr>
-          <w:rFonts w:ascii="Times New Roman" w:eastAsia="Times New Roman" w:hAnsi="Times New Roman" w:cs="Times New Roman"/>
-          <w:sz w:val="20"/>
+          <w:rFonts w:eastAsia="Times New Roman" w:cs="Times New Roman"/>
+        </w:rPr>
+        <w:t xml:space="preserve"> </w:t>
+      </w:r>
+      <w:proofErr w:type="spellStart"/>
+      <w:r>
+        <w:rPr>
+          <w:rFonts w:eastAsia="Times New Roman" w:cs="Times New Roman"/>
         </w:rPr>
         <w:t>registarsk</w:t>
       </w:r>
       <w:r>
         <w:rPr>
-          <w:rFonts w:ascii="Times New Roman" w:eastAsia="Times New Roman" w:hAnsi="Times New Roman" w:cs="Times New Roman"/>
-          <w:sz w:val="20"/>
+          <w:rFonts w:eastAsia="Times New Roman" w:cs="Times New Roman"/>
         </w:rPr>
         <w:t>im</w:t>
       </w:r>
       <w:proofErr w:type="spellEnd"/>
       <w:r>
         <w:rPr>
-          <w:rFonts w:ascii="Times New Roman" w:eastAsia="Times New Roman" w:hAnsi="Times New Roman" w:cs="Times New Roman"/>
-          <w:sz w:val="20"/>
-        </w:rPr>
-        <w:t xml:space="preserve"> </w:t>
-      </w:r>
-      <w:proofErr w:type="spellStart"/>
-      <w:r>
-        <w:rPr>
-          <w:rFonts w:ascii="Times New Roman" w:eastAsia="Times New Roman" w:hAnsi="Times New Roman" w:cs="Times New Roman"/>
-          <w:sz w:val="20"/>
+          <w:rFonts w:eastAsia="Times New Roman" w:cs="Times New Roman"/>
+        </w:rPr>
+        <w:t xml:space="preserve"> </w:t>
+      </w:r>
+      <w:proofErr w:type="spellStart"/>
+      <w:r>
+        <w:rPr>
+          <w:rFonts w:eastAsia="Times New Roman" w:cs="Times New Roman"/>
         </w:rPr>
         <w:t>tablic</w:t>
       </w:r>
       <w:r>
         <w:rPr>
-          <w:rFonts w:ascii="Times New Roman" w:eastAsia="Times New Roman" w:hAnsi="Times New Roman" w:cs="Times New Roman"/>
-          <w:sz w:val="20"/>
+          <w:rFonts w:eastAsia="Times New Roman" w:cs="Times New Roman"/>
         </w:rPr>
         <w:t>ama</w:t>
       </w:r>
       <w:proofErr w:type="spellEnd"/>
       <w:r>
         <w:rPr>
-          <w:rFonts w:ascii="Times New Roman" w:eastAsia="Times New Roman" w:hAnsi="Times New Roman" w:cs="Times New Roman"/>
-          <w:sz w:val="20"/>
-        </w:rPr>
-        <w:t xml:space="preserve"> </w:t>
-      </w:r>
-      <w:r>
-        <w:rPr>
-          <w:rFonts w:ascii="Times New Roman" w:eastAsia="Times New Roman" w:hAnsi="Times New Roman" w:cs="Times New Roman"/>
-          <w:sz w:val="20"/>
+          <w:rFonts w:eastAsia="Times New Roman" w:cs="Times New Roman"/>
+        </w:rPr>
+        <w:t xml:space="preserve"> </w:t>
+      </w:r>
+      <w:r>
+        <w:rPr>
+          <w:rFonts w:eastAsia="Times New Roman" w:cs="Times New Roman"/>
         </w:rPr>
         <w:t xml:space="preserve">ne </w:t>
       </w:r>
       <w:proofErr w:type="spellStart"/>
       <w:r>
         <w:rPr>
-          <w:rFonts w:ascii="Times New Roman" w:eastAsia="Times New Roman" w:hAnsi="Times New Roman" w:cs="Times New Roman"/>
-          <w:sz w:val="20"/>
+          <w:rFonts w:eastAsia="Times New Roman" w:cs="Times New Roman"/>
         </w:rPr>
         <w:t>postoj</w:t>
       </w:r>
       <w:r>
         <w:rPr>
-          <w:rFonts w:ascii="Times New Roman" w:eastAsia="Times New Roman" w:hAnsi="Times New Roman" w:cs="Times New Roman"/>
-          <w:sz w:val="20"/>
+          <w:rFonts w:eastAsia="Times New Roman" w:cs="Times New Roman"/>
         </w:rPr>
         <w:t>i</w:t>
       </w:r>
       <w:proofErr w:type="spellEnd"/>
       <w:r>
         <w:rPr>
-          <w:rFonts w:ascii="Times New Roman" w:eastAsia="Times New Roman" w:hAnsi="Times New Roman" w:cs="Times New Roman"/>
-          <w:sz w:val="20"/>
+          <w:rFonts w:eastAsia="Times New Roman" w:cs="Times New Roman"/>
         </w:rPr>
         <w:t xml:space="preserve">, </w:t>
       </w:r>
       <w:proofErr w:type="spellStart"/>
       <w:r>
         <w:rPr>
-          <w:rFonts w:ascii="Times New Roman" w:eastAsia="Times New Roman" w:hAnsi="Times New Roman" w:cs="Times New Roman"/>
-          <w:sz w:val="20"/>
+          <w:rFonts w:eastAsia="Times New Roman" w:cs="Times New Roman"/>
         </w:rPr>
         <w:t>ko</w:t>
       </w:r>
       <w:r>
         <w:rPr>
-          <w:rFonts w:ascii="Times New Roman" w:eastAsia="Times New Roman" w:hAnsi="Times New Roman" w:cs="Times New Roman"/>
-          <w:sz w:val="20"/>
+          <w:rFonts w:eastAsia="Times New Roman" w:cs="Times New Roman"/>
         </w:rPr>
         <w:t>ntrolor</w:t>
       </w:r>
       <w:proofErr w:type="spellEnd"/>
       <w:r>
         <w:rPr>
-          <w:rFonts w:ascii="Times New Roman" w:eastAsia="Times New Roman" w:hAnsi="Times New Roman" w:cs="Times New Roman"/>
-          <w:sz w:val="20"/>
-        </w:rPr>
-        <w:t xml:space="preserve"> </w:t>
-      </w:r>
-      <w:proofErr w:type="spellStart"/>
-      <w:r>
-        <w:rPr>
-          <w:rFonts w:ascii="Times New Roman" w:eastAsia="Times New Roman" w:hAnsi="Times New Roman" w:cs="Times New Roman"/>
-          <w:sz w:val="20"/>
+          <w:rFonts w:eastAsia="Times New Roman" w:cs="Times New Roman"/>
+        </w:rPr>
+        <w:t xml:space="preserve"> </w:t>
+      </w:r>
+      <w:proofErr w:type="spellStart"/>
+      <w:r>
+        <w:rPr>
+          <w:rFonts w:eastAsia="Times New Roman" w:cs="Times New Roman"/>
         </w:rPr>
         <w:t>dobija</w:t>
       </w:r>
       <w:proofErr w:type="spellEnd"/>
       <w:r>
         <w:rPr>
-          <w:rFonts w:ascii="Times New Roman" w:eastAsia="Times New Roman" w:hAnsi="Times New Roman" w:cs="Times New Roman"/>
-          <w:sz w:val="20"/>
-        </w:rPr>
-        <w:t xml:space="preserve"> </w:t>
-      </w:r>
-      <w:proofErr w:type="spellStart"/>
-      <w:r>
-        <w:rPr>
-          <w:rFonts w:ascii="Times New Roman" w:eastAsia="Times New Roman" w:hAnsi="Times New Roman" w:cs="Times New Roman"/>
-          <w:sz w:val="20"/>
+          <w:rFonts w:eastAsia="Times New Roman" w:cs="Times New Roman"/>
+        </w:rPr>
+        <w:t xml:space="preserve"> </w:t>
+      </w:r>
+      <w:proofErr w:type="spellStart"/>
+      <w:r>
+        <w:rPr>
+          <w:rFonts w:eastAsia="Times New Roman" w:cs="Times New Roman"/>
         </w:rPr>
         <w:t>poruku</w:t>
       </w:r>
       <w:proofErr w:type="spellEnd"/>
       <w:r>
         <w:rPr>
-          <w:rFonts w:ascii="Times New Roman" w:eastAsia="Times New Roman" w:hAnsi="Times New Roman" w:cs="Times New Roman"/>
-          <w:sz w:val="20"/>
+          <w:rFonts w:eastAsia="Times New Roman" w:cs="Times New Roman"/>
         </w:rPr>
         <w:t xml:space="preserve"> o </w:t>
       </w:r>
       <w:proofErr w:type="spellStart"/>
       <w:r>
         <w:rPr>
-          <w:rFonts w:ascii="Times New Roman" w:eastAsia="Times New Roman" w:hAnsi="Times New Roman" w:cs="Times New Roman"/>
-          <w:sz w:val="20"/>
+          <w:rFonts w:eastAsia="Times New Roman" w:cs="Times New Roman"/>
         </w:rPr>
         <w:t>grešci</w:t>
       </w:r>
       <w:proofErr w:type="spellEnd"/>
       <w:r>
         <w:rPr>
-          <w:rFonts w:ascii="Times New Roman" w:eastAsia="Times New Roman" w:hAnsi="Times New Roman" w:cs="Times New Roman"/>
-          <w:sz w:val="20"/>
+          <w:rFonts w:eastAsia="Times New Roman" w:cs="Times New Roman"/>
         </w:rPr>
         <w:t>.</w:t>
       </w:r>
@@ -4645,152 +4438,102 @@
         </w:numPr>
         <w:spacing w:after="0"/>
         <w:rPr>
-          <w:rFonts w:ascii="Times New Roman" w:eastAsia="Times New Roman" w:hAnsi="Times New Roman" w:cs="Times New Roman"/>
-          <w:sz w:val="20"/>
-        </w:rPr>
-      </w:pPr>
-      <w:proofErr w:type="spellStart"/>
-      <w:r>
-        <w:rPr>
-          <w:rFonts w:ascii="Times New Roman" w:eastAsia="Times New Roman" w:hAnsi="Times New Roman" w:cs="Times New Roman"/>
-          <w:sz w:val="20"/>
-        </w:rPr>
-        <w:lastRenderedPageBreak/>
+          <w:rFonts w:eastAsia="Times New Roman" w:cs="Times New Roman"/>
+        </w:rPr>
+      </w:pPr>
+      <w:proofErr w:type="spellStart"/>
+      <w:r>
+        <w:rPr>
+          <w:rFonts w:eastAsia="Times New Roman" w:cs="Times New Roman"/>
+        </w:rPr>
         <w:t>Ukoliko</w:t>
       </w:r>
       <w:proofErr w:type="spellEnd"/>
       <w:r>
         <w:rPr>
-          <w:rFonts w:ascii="Times New Roman" w:eastAsia="Times New Roman" w:hAnsi="Times New Roman" w:cs="Times New Roman"/>
-          <w:sz w:val="20"/>
-        </w:rPr>
-        <w:t xml:space="preserve"> je polje “</w:t>
-      </w:r>
-      <w:proofErr w:type="spellStart"/>
-      <w:r>
-        <w:rPr>
-          <w:rFonts w:ascii="Times New Roman" w:eastAsia="Times New Roman" w:hAnsi="Times New Roman" w:cs="Times New Roman"/>
-          <w:sz w:val="20"/>
-        </w:rPr>
-        <w:t>Broj</w:t>
-      </w:r>
-      <w:proofErr w:type="spellEnd"/>
-      <w:r>
-        <w:rPr>
-          <w:rFonts w:ascii="Times New Roman" w:eastAsia="Times New Roman" w:hAnsi="Times New Roman" w:cs="Times New Roman"/>
-          <w:sz w:val="20"/>
-        </w:rPr>
-        <w:t xml:space="preserve"> </w:t>
-      </w:r>
-      <w:proofErr w:type="spellStart"/>
-      <w:r>
-        <w:rPr>
-          <w:rFonts w:ascii="Times New Roman" w:eastAsia="Times New Roman" w:hAnsi="Times New Roman" w:cs="Times New Roman"/>
-          <w:sz w:val="20"/>
-        </w:rPr>
-        <w:t>registarskih</w:t>
-      </w:r>
-      <w:proofErr w:type="spellEnd"/>
-      <w:r>
-        <w:rPr>
-          <w:rFonts w:ascii="Times New Roman" w:eastAsia="Times New Roman" w:hAnsi="Times New Roman" w:cs="Times New Roman"/>
-          <w:sz w:val="20"/>
-        </w:rPr>
-        <w:t xml:space="preserve"> </w:t>
-      </w:r>
-      <w:proofErr w:type="spellStart"/>
-      <w:r>
-        <w:rPr>
-          <w:rFonts w:ascii="Times New Roman" w:eastAsia="Times New Roman" w:hAnsi="Times New Roman" w:cs="Times New Roman"/>
-          <w:sz w:val="20"/>
-        </w:rPr>
-        <w:t>tablica</w:t>
-      </w:r>
-      <w:proofErr w:type="spellEnd"/>
-      <w:r>
-        <w:rPr>
-          <w:rFonts w:ascii="Times New Roman" w:eastAsia="Times New Roman" w:hAnsi="Times New Roman" w:cs="Times New Roman"/>
-          <w:sz w:val="20"/>
+          <w:rFonts w:eastAsia="Times New Roman" w:cs="Times New Roman"/>
+        </w:rPr>
+        <w:t xml:space="preserve"> je polje “B</w:t>
+      </w:r>
+      <w:r>
+        <w:rPr>
+          <w:rFonts w:eastAsia="Times New Roman" w:cs="Times New Roman"/>
+        </w:rPr>
+        <w:t>ROJ REGISTARSKIH TABLICA</w:t>
+      </w:r>
+      <w:r>
+        <w:rPr>
+          <w:rFonts w:eastAsia="Times New Roman" w:cs="Times New Roman"/>
         </w:rPr>
         <w:t xml:space="preserve">” </w:t>
       </w:r>
       <w:proofErr w:type="spellStart"/>
       <w:r>
         <w:rPr>
-          <w:rFonts w:ascii="Times New Roman" w:eastAsia="Times New Roman" w:hAnsi="Times New Roman" w:cs="Times New Roman"/>
-          <w:sz w:val="20"/>
+          <w:rFonts w:eastAsia="Times New Roman" w:cs="Times New Roman"/>
         </w:rPr>
         <w:t>prazno</w:t>
       </w:r>
       <w:proofErr w:type="spellEnd"/>
       <w:r>
         <w:rPr>
-          <w:rFonts w:ascii="Times New Roman" w:eastAsia="Times New Roman" w:hAnsi="Times New Roman" w:cs="Times New Roman"/>
-          <w:sz w:val="20"/>
+          <w:rFonts w:eastAsia="Times New Roman" w:cs="Times New Roman"/>
         </w:rPr>
         <w:t xml:space="preserve">, </w:t>
       </w:r>
       <w:proofErr w:type="spellStart"/>
       <w:r>
         <w:rPr>
-          <w:rFonts w:ascii="Times New Roman" w:eastAsia="Times New Roman" w:hAnsi="Times New Roman" w:cs="Times New Roman"/>
-          <w:sz w:val="20"/>
+          <w:rFonts w:eastAsia="Times New Roman" w:cs="Times New Roman"/>
         </w:rPr>
         <w:t>kontrolor</w:t>
       </w:r>
       <w:proofErr w:type="spellEnd"/>
       <w:r>
         <w:rPr>
-          <w:rFonts w:ascii="Times New Roman" w:eastAsia="Times New Roman" w:hAnsi="Times New Roman" w:cs="Times New Roman"/>
-          <w:sz w:val="20"/>
-        </w:rPr>
-        <w:t xml:space="preserve"> </w:t>
-      </w:r>
-      <w:proofErr w:type="spellStart"/>
-      <w:r>
-        <w:rPr>
-          <w:rFonts w:ascii="Times New Roman" w:eastAsia="Times New Roman" w:hAnsi="Times New Roman" w:cs="Times New Roman"/>
-          <w:sz w:val="20"/>
+          <w:rFonts w:eastAsia="Times New Roman" w:cs="Times New Roman"/>
+        </w:rPr>
+        <w:t xml:space="preserve"> </w:t>
+      </w:r>
+      <w:proofErr w:type="spellStart"/>
+      <w:r>
+        <w:rPr>
+          <w:rFonts w:eastAsia="Times New Roman" w:cs="Times New Roman"/>
         </w:rPr>
         <w:t>dobija</w:t>
       </w:r>
       <w:proofErr w:type="spellEnd"/>
       <w:r>
         <w:rPr>
-          <w:rFonts w:ascii="Times New Roman" w:eastAsia="Times New Roman" w:hAnsi="Times New Roman" w:cs="Times New Roman"/>
-          <w:sz w:val="20"/>
-        </w:rPr>
-        <w:t xml:space="preserve"> </w:t>
-      </w:r>
-      <w:proofErr w:type="spellStart"/>
-      <w:r>
-        <w:rPr>
-          <w:rFonts w:ascii="Times New Roman" w:eastAsia="Times New Roman" w:hAnsi="Times New Roman" w:cs="Times New Roman"/>
-          <w:sz w:val="20"/>
+          <w:rFonts w:eastAsia="Times New Roman" w:cs="Times New Roman"/>
+        </w:rPr>
+        <w:t xml:space="preserve"> </w:t>
+      </w:r>
+      <w:proofErr w:type="spellStart"/>
+      <w:r>
+        <w:rPr>
+          <w:rFonts w:eastAsia="Times New Roman" w:cs="Times New Roman"/>
         </w:rPr>
         <w:t>odgovarajuću</w:t>
       </w:r>
       <w:proofErr w:type="spellEnd"/>
       <w:r>
         <w:rPr>
-          <w:rFonts w:ascii="Times New Roman" w:eastAsia="Times New Roman" w:hAnsi="Times New Roman" w:cs="Times New Roman"/>
-          <w:sz w:val="20"/>
-        </w:rPr>
-        <w:t xml:space="preserve"> </w:t>
-      </w:r>
-      <w:proofErr w:type="spellStart"/>
-      <w:r>
-        <w:rPr>
-          <w:rFonts w:ascii="Times New Roman" w:eastAsia="Times New Roman" w:hAnsi="Times New Roman" w:cs="Times New Roman"/>
-          <w:sz w:val="20"/>
+          <w:rFonts w:eastAsia="Times New Roman" w:cs="Times New Roman"/>
+        </w:rPr>
+        <w:t xml:space="preserve"> </w:t>
+      </w:r>
+      <w:proofErr w:type="spellStart"/>
+      <w:r>
+        <w:rPr>
+          <w:rFonts w:eastAsia="Times New Roman" w:cs="Times New Roman"/>
         </w:rPr>
         <w:t>poruku</w:t>
       </w:r>
       <w:proofErr w:type="spellEnd"/>
       <w:r>
         <w:rPr>
-          <w:rFonts w:ascii="Times New Roman" w:eastAsia="Times New Roman" w:hAnsi="Times New Roman" w:cs="Times New Roman"/>
-          <w:sz w:val="20"/>
+          <w:rFonts w:eastAsia="Times New Roman" w:cs="Times New Roman"/>
         </w:rPr>
         <w:t>.</w:t>
       </w:r>
@@ -4806,7 +4549,7 @@
         <w:spacing w:after="220" w:line="480" w:lineRule="auto"/>
         <w:ind w:left="705" w:hanging="720"/>
       </w:pPr>
-      <w:bookmarkStart w:id="14" w:name="_Toc34583442"/>
+      <w:bookmarkStart w:id="14" w:name="_Toc36453472"/>
       <w:proofErr w:type="spellStart"/>
       <w:r>
         <w:t>Posebni</w:t>
@@ -4831,22 +4574,20 @@
         <w:ind w:left="730" w:hanging="10"/>
         <w:jc w:val="both"/>
         <w:rPr>
-          <w:rFonts w:ascii="Times New Roman" w:hAnsi="Times New Roman" w:cs="Times New Roman"/>
-        </w:rPr>
-      </w:pPr>
-      <w:proofErr w:type="spellStart"/>
-      <w:r>
-        <w:rPr>
-          <w:rFonts w:ascii="Times New Roman" w:eastAsia="Arial" w:hAnsi="Times New Roman" w:cs="Times New Roman"/>
-          <w:sz w:val="20"/>
+          <w:rFonts w:cs="Times New Roman"/>
+        </w:rPr>
+      </w:pPr>
+      <w:proofErr w:type="spellStart"/>
+      <w:r>
+        <w:rPr>
+          <w:rFonts w:eastAsia="Arial" w:cs="Times New Roman"/>
         </w:rPr>
         <w:t>Nema</w:t>
       </w:r>
       <w:proofErr w:type="spellEnd"/>
       <w:r>
         <w:rPr>
-          <w:rFonts w:ascii="Times New Roman" w:eastAsia="Arial" w:hAnsi="Times New Roman" w:cs="Times New Roman"/>
-          <w:sz w:val="20"/>
+          <w:rFonts w:eastAsia="Arial" w:cs="Times New Roman"/>
         </w:rPr>
         <w:t>.</w:t>
       </w:r>
@@ -4857,7 +4598,7 @@
         <w:spacing w:after="195" w:line="480" w:lineRule="auto"/>
         <w:ind w:left="705" w:hanging="720"/>
       </w:pPr>
-      <w:bookmarkStart w:id="15" w:name="_Toc34583443"/>
+      <w:bookmarkStart w:id="15" w:name="_Toc36453473"/>
       <w:proofErr w:type="spellStart"/>
       <w:r>
         <w:t>Preduslovi</w:t>
@@ -4873,27 +4614,24 @@
         <w:spacing w:after="260" w:line="260" w:lineRule="auto"/>
         <w:ind w:left="715" w:hanging="10"/>
         <w:rPr>
-          <w:rFonts w:ascii="Times New Roman" w:hAnsi="Times New Roman" w:cs="Times New Roman"/>
+          <w:rFonts w:cs="Times New Roman"/>
           <w:color w:val="auto"/>
-          <w:sz w:val="20"/>
-          <w:szCs w:val="20"/>
-        </w:rPr>
-      </w:pPr>
-      <w:proofErr w:type="spellStart"/>
-      <w:r>
-        <w:rPr>
-          <w:rFonts w:ascii="Times New Roman" w:hAnsi="Times New Roman" w:cs="Times New Roman"/>
+          <w:szCs w:val="20"/>
+        </w:rPr>
+      </w:pPr>
+      <w:proofErr w:type="spellStart"/>
+      <w:r>
+        <w:rPr>
+          <w:rFonts w:cs="Times New Roman"/>
           <w:color w:val="auto"/>
-          <w:sz w:val="20"/>
           <w:szCs w:val="20"/>
         </w:rPr>
         <w:t>K</w:t>
       </w:r>
       <w:r>
         <w:rPr>
-          <w:rFonts w:ascii="Times New Roman" w:hAnsi="Times New Roman" w:cs="Times New Roman"/>
+          <w:rFonts w:cs="Times New Roman"/>
           <w:color w:val="auto"/>
-          <w:sz w:val="20"/>
           <w:szCs w:val="20"/>
         </w:rPr>
         <w:t>orisnik</w:t>
@@ -4901,18 +4639,16 @@
       <w:proofErr w:type="spellEnd"/>
       <w:r>
         <w:rPr>
-          <w:rFonts w:ascii="Times New Roman" w:hAnsi="Times New Roman" w:cs="Times New Roman"/>
+          <w:rFonts w:cs="Times New Roman"/>
           <w:color w:val="auto"/>
-          <w:sz w:val="20"/>
-          <w:szCs w:val="20"/>
-        </w:rPr>
-        <w:t xml:space="preserve"> </w:t>
-      </w:r>
-      <w:r>
-        <w:rPr>
-          <w:rFonts w:ascii="Times New Roman" w:hAnsi="Times New Roman" w:cs="Times New Roman"/>
+          <w:szCs w:val="20"/>
+        </w:rPr>
+        <w:t xml:space="preserve"> </w:t>
+      </w:r>
+      <w:r>
+        <w:rPr>
+          <w:rFonts w:cs="Times New Roman"/>
           <w:color w:val="auto"/>
-          <w:sz w:val="20"/>
           <w:szCs w:val="20"/>
         </w:rPr>
         <w:t xml:space="preserve">je </w:t>
@@ -4920,9 +4656,8 @@
       <w:proofErr w:type="spellStart"/>
       <w:r>
         <w:rPr>
-          <w:rFonts w:ascii="Times New Roman" w:hAnsi="Times New Roman" w:cs="Times New Roman"/>
+          <w:rFonts w:cs="Times New Roman"/>
           <w:color w:val="auto"/>
-          <w:sz w:val="20"/>
           <w:szCs w:val="20"/>
         </w:rPr>
         <w:t>na</w:t>
@@ -4930,9 +4665,8 @@
       <w:proofErr w:type="spellEnd"/>
       <w:r>
         <w:rPr>
-          <w:rFonts w:ascii="Times New Roman" w:hAnsi="Times New Roman" w:cs="Times New Roman"/>
+          <w:rFonts w:cs="Times New Roman"/>
           <w:color w:val="auto"/>
-          <w:sz w:val="20"/>
           <w:szCs w:val="20"/>
           <w:lang w:val="sr-Latn-RS"/>
         </w:rPr>
@@ -4940,9 +4674,8 @@
       </w:r>
       <w:r>
         <w:rPr>
-          <w:rFonts w:ascii="Times New Roman" w:hAnsi="Times New Roman" w:cs="Times New Roman"/>
+          <w:rFonts w:cs="Times New Roman"/>
           <w:color w:val="auto"/>
-          <w:sz w:val="20"/>
           <w:szCs w:val="20"/>
         </w:rPr>
         <w:t>.</w:t>
@@ -4954,7 +4687,7 @@
         <w:spacing w:after="90" w:line="480" w:lineRule="auto"/>
         <w:ind w:left="705" w:hanging="720"/>
       </w:pPr>
-      <w:bookmarkStart w:id="16" w:name="_Toc34583444"/>
+      <w:bookmarkStart w:id="16" w:name="_Toc36453474"/>
       <w:proofErr w:type="spellStart"/>
       <w:r>
         <w:t>Posledice</w:t>
@@ -4973,8 +4706,7 @@
       <w:proofErr w:type="spellStart"/>
       <w:r>
         <w:rPr>
-          <w:rFonts w:ascii="Times New Roman" w:hAnsi="Times New Roman" w:cs="Times New Roman"/>
-          <w:sz w:val="20"/>
+          <w:rFonts w:cs="Times New Roman"/>
           <w:szCs w:val="20"/>
         </w:rPr>
         <w:t>Kazna</w:t>
@@ -4982,25 +4714,22 @@
       <w:proofErr w:type="spellEnd"/>
       <w:r>
         <w:rPr>
-          <w:rFonts w:ascii="Times New Roman" w:hAnsi="Times New Roman" w:cs="Times New Roman"/>
-          <w:sz w:val="20"/>
-          <w:szCs w:val="20"/>
-        </w:rPr>
-        <w:t xml:space="preserve"> </w:t>
-      </w:r>
-      <w:proofErr w:type="spellStart"/>
-      <w:r>
-        <w:rPr>
-          <w:rFonts w:ascii="Times New Roman" w:hAnsi="Times New Roman" w:cs="Times New Roman"/>
-          <w:sz w:val="20"/>
+          <w:rFonts w:cs="Times New Roman"/>
+          <w:szCs w:val="20"/>
+        </w:rPr>
+        <w:t xml:space="preserve"> </w:t>
+      </w:r>
+      <w:proofErr w:type="spellStart"/>
+      <w:r>
+        <w:rPr>
+          <w:rFonts w:cs="Times New Roman"/>
           <w:szCs w:val="20"/>
         </w:rPr>
         <w:t>ć</w:t>
       </w:r>
       <w:r>
         <w:rPr>
-          <w:rFonts w:ascii="Times New Roman" w:hAnsi="Times New Roman" w:cs="Times New Roman"/>
-          <w:sz w:val="20"/>
+          <w:rFonts w:cs="Times New Roman"/>
           <w:szCs w:val="20"/>
         </w:rPr>
         <w:t>e</w:t>
@@ -5008,17 +4737,15 @@
       <w:proofErr w:type="spellEnd"/>
       <w:r>
         <w:rPr>
-          <w:rFonts w:ascii="Times New Roman" w:hAnsi="Times New Roman" w:cs="Times New Roman"/>
-          <w:sz w:val="20"/>
-          <w:szCs w:val="20"/>
-        </w:rPr>
-        <w:t xml:space="preserve"> </w:t>
-      </w:r>
-      <w:proofErr w:type="spellStart"/>
-      <w:r>
-        <w:rPr>
-          <w:rFonts w:ascii="Times New Roman" w:hAnsi="Times New Roman" w:cs="Times New Roman"/>
-          <w:sz w:val="20"/>
+          <w:rFonts w:cs="Times New Roman"/>
+          <w:szCs w:val="20"/>
+        </w:rPr>
+        <w:t xml:space="preserve"> </w:t>
+      </w:r>
+      <w:proofErr w:type="spellStart"/>
+      <w:r>
+        <w:rPr>
+          <w:rFonts w:cs="Times New Roman"/>
           <w:szCs w:val="20"/>
         </w:rPr>
         <w:t>biti</w:t>
@@ -5026,25 +4753,22 @@
       <w:proofErr w:type="spellEnd"/>
       <w:r>
         <w:rPr>
-          <w:rFonts w:ascii="Times New Roman" w:hAnsi="Times New Roman" w:cs="Times New Roman"/>
-          <w:sz w:val="20"/>
-          <w:szCs w:val="20"/>
-        </w:rPr>
-        <w:t xml:space="preserve"> </w:t>
-      </w:r>
-      <w:proofErr w:type="spellStart"/>
-      <w:r>
-        <w:rPr>
-          <w:rFonts w:ascii="Times New Roman" w:hAnsi="Times New Roman" w:cs="Times New Roman"/>
-          <w:sz w:val="20"/>
+          <w:rFonts w:cs="Times New Roman"/>
+          <w:szCs w:val="20"/>
+        </w:rPr>
+        <w:t xml:space="preserve"> </w:t>
+      </w:r>
+      <w:proofErr w:type="spellStart"/>
+      <w:r>
+        <w:rPr>
+          <w:rFonts w:cs="Times New Roman"/>
           <w:szCs w:val="20"/>
         </w:rPr>
         <w:t>evidentira</w:t>
       </w:r>
       <w:r>
         <w:rPr>
-          <w:rFonts w:ascii="Times New Roman" w:hAnsi="Times New Roman" w:cs="Times New Roman"/>
-          <w:sz w:val="20"/>
+          <w:rFonts w:cs="Times New Roman"/>
           <w:szCs w:val="20"/>
         </w:rPr>
         <w:t>na</w:t>
@@ -5052,8 +4776,7 @@
       <w:proofErr w:type="spellEnd"/>
       <w:r>
         <w:rPr>
-          <w:rFonts w:ascii="Times New Roman" w:hAnsi="Times New Roman" w:cs="Times New Roman"/>
-          <w:sz w:val="20"/>
+          <w:rFonts w:cs="Times New Roman"/>
           <w:szCs w:val="20"/>
         </w:rPr>
         <w:t xml:space="preserve"> u </w:t>
@@ -5061,11 +4784,122 @@
       <w:proofErr w:type="spellStart"/>
       <w:r>
         <w:rPr>
-          <w:rFonts w:ascii="Times New Roman" w:hAnsi="Times New Roman" w:cs="Times New Roman"/>
-          <w:sz w:val="20"/>
+          <w:rFonts w:cs="Times New Roman"/>
           <w:szCs w:val="20"/>
         </w:rPr>
         <w:t>sistemu</w:t>
+      </w:r>
+      <w:proofErr w:type="spellEnd"/>
+      <w:r>
+        <w:rPr>
+          <w:rFonts w:cs="Times New Roman"/>
+          <w:szCs w:val="20"/>
+        </w:rPr>
+        <w:t xml:space="preserve"> </w:t>
+      </w:r>
+      <w:proofErr w:type="spellStart"/>
+      <w:r>
+        <w:rPr>
+          <w:rFonts w:cs="Times New Roman"/>
+          <w:szCs w:val="20"/>
+        </w:rPr>
+        <w:t>i</w:t>
+      </w:r>
+      <w:proofErr w:type="spellEnd"/>
+      <w:r>
+        <w:rPr>
+          <w:rFonts w:cs="Times New Roman"/>
+          <w:szCs w:val="20"/>
+        </w:rPr>
+        <w:t xml:space="preserve"> </w:t>
+      </w:r>
+      <w:proofErr w:type="spellStart"/>
+      <w:r>
+        <w:rPr>
+          <w:rFonts w:cs="Times New Roman"/>
+          <w:szCs w:val="20"/>
+        </w:rPr>
+        <w:t>naplaćena</w:t>
+      </w:r>
+      <w:proofErr w:type="spellEnd"/>
+      <w:r>
+        <w:rPr>
+          <w:rFonts w:cs="Times New Roman"/>
+          <w:szCs w:val="20"/>
+        </w:rPr>
+        <w:t xml:space="preserve"> </w:t>
+      </w:r>
+      <w:proofErr w:type="spellStart"/>
+      <w:r>
+        <w:rPr>
+          <w:rFonts w:cs="Times New Roman"/>
+          <w:szCs w:val="20"/>
+        </w:rPr>
+        <w:t>korisniku</w:t>
+      </w:r>
+      <w:proofErr w:type="spellEnd"/>
+      <w:r>
+        <w:rPr>
+          <w:rFonts w:cs="Times New Roman"/>
+          <w:szCs w:val="20"/>
+        </w:rPr>
+        <w:t xml:space="preserve"> </w:t>
+      </w:r>
+      <w:proofErr w:type="spellStart"/>
+      <w:r>
+        <w:rPr>
+          <w:rFonts w:cs="Times New Roman"/>
+          <w:szCs w:val="20"/>
+        </w:rPr>
+        <w:t>prilikom</w:t>
+      </w:r>
+      <w:proofErr w:type="spellEnd"/>
+      <w:r>
+        <w:rPr>
+          <w:rFonts w:cs="Times New Roman"/>
+          <w:szCs w:val="20"/>
+        </w:rPr>
+        <w:t xml:space="preserve"> </w:t>
+      </w:r>
+      <w:proofErr w:type="spellStart"/>
+      <w:r>
+        <w:rPr>
+          <w:rFonts w:cs="Times New Roman"/>
+          <w:szCs w:val="20"/>
+        </w:rPr>
+        <w:t>izlaska</w:t>
+      </w:r>
+      <w:proofErr w:type="spellEnd"/>
+      <w:r>
+        <w:rPr>
+          <w:rFonts w:cs="Times New Roman"/>
+          <w:szCs w:val="20"/>
+        </w:rPr>
+        <w:t xml:space="preserve"> </w:t>
+      </w:r>
+      <w:proofErr w:type="spellStart"/>
+      <w:r>
+        <w:rPr>
+          <w:rFonts w:cs="Times New Roman"/>
+          <w:szCs w:val="20"/>
+        </w:rPr>
+        <w:t>sa</w:t>
+      </w:r>
+      <w:proofErr w:type="spellEnd"/>
+      <w:r>
+        <w:rPr>
+          <w:rFonts w:cs="Times New Roman"/>
+          <w:szCs w:val="20"/>
+        </w:rPr>
+        <w:t xml:space="preserve"> </w:t>
+      </w:r>
+      <w:proofErr w:type="spellStart"/>
+      <w:r>
+        <w:rPr>
+          <w:rFonts w:cs="Times New Roman"/>
+          <w:szCs w:val="20"/>
+        </w:rPr>
+        <w:t>parkinga</w:t>
       </w:r>
       <w:proofErr w:type="spellEnd"/>
       <w:r>
@@ -5125,38 +4959,42 @@
     </w:pPr>
     <w:r>
       <w:rPr>
-        <w:rFonts w:ascii="Times New Roman" w:eastAsia="Times New Roman" w:hAnsi="Times New Roman" w:cs="Times New Roman"/>
-        <w:sz w:val="20"/>
+        <w:rFonts w:eastAsia="Times New Roman" w:cs="Times New Roman"/>
       </w:rPr>
       <w:tab/>
     </w:r>
     <w:r>
       <w:rPr>
-        <w:rFonts w:ascii="Times New Roman" w:eastAsia="Times New Roman" w:hAnsi="Times New Roman" w:cs="Times New Roman"/>
-        <w:sz w:val="20"/>
+        <w:rFonts w:eastAsia="Times New Roman" w:cs="Times New Roman"/>
       </w:rPr>
       <w:tab/>
     </w:r>
     <w:r>
+      <w:rPr>
+        <w:rFonts w:ascii="Calibri" w:hAnsi="Calibri"/>
+        <w:sz w:val="22"/>
+      </w:rPr>
       <w:fldChar w:fldCharType="begin"/>
     </w:r>
     <w:r>
       <w:instrText xml:space="preserve"> PAGE   \* MERGEFORMAT </w:instrText>
     </w:r>
     <w:r>
+      <w:rPr>
+        <w:rFonts w:ascii="Calibri" w:hAnsi="Calibri"/>
+        <w:sz w:val="22"/>
+      </w:rPr>
       <w:fldChar w:fldCharType="separate"/>
     </w:r>
     <w:r>
       <w:rPr>
-        <w:rFonts w:ascii="Times New Roman" w:eastAsia="Times New Roman" w:hAnsi="Times New Roman" w:cs="Times New Roman"/>
-        <w:sz w:val="20"/>
+        <w:rFonts w:eastAsia="Times New Roman" w:cs="Times New Roman"/>
       </w:rPr>
       <w:t>4</w:t>
     </w:r>
     <w:r>
       <w:rPr>
-        <w:rFonts w:ascii="Times New Roman" w:eastAsia="Times New Roman" w:hAnsi="Times New Roman" w:cs="Times New Roman"/>
-        <w:sz w:val="20"/>
+        <w:rFonts w:eastAsia="Times New Roman" w:cs="Times New Roman"/>
       </w:rPr>
       <w:fldChar w:fldCharType="end"/>
     </w:r>
@@ -5176,39 +5014,43 @@
     </w:pPr>
     <w:r>
       <w:rPr>
-        <w:rFonts w:ascii="Times New Roman" w:eastAsia="Times New Roman" w:hAnsi="Times New Roman" w:cs="Times New Roman"/>
-        <w:sz w:val="20"/>
+        <w:rFonts w:eastAsia="Times New Roman" w:cs="Times New Roman"/>
       </w:rPr>
       <w:tab/>
     </w:r>
     <w:r>
       <w:rPr>
-        <w:rFonts w:ascii="Times New Roman" w:eastAsia="Times New Roman" w:hAnsi="Times New Roman" w:cs="Times New Roman"/>
-        <w:sz w:val="20"/>
+        <w:rFonts w:eastAsia="Times New Roman" w:cs="Times New Roman"/>
       </w:rPr>
       <w:tab/>
     </w:r>
     <w:r>
+      <w:rPr>
+        <w:rFonts w:ascii="Calibri" w:hAnsi="Calibri"/>
+        <w:sz w:val="22"/>
+      </w:rPr>
       <w:fldChar w:fldCharType="begin"/>
     </w:r>
     <w:r>
       <w:instrText xml:space="preserve"> PAGE   \* MERGEFORMAT </w:instrText>
     </w:r>
     <w:r>
+      <w:rPr>
+        <w:rFonts w:ascii="Calibri" w:hAnsi="Calibri"/>
+        <w:sz w:val="22"/>
+      </w:rPr>
       <w:fldChar w:fldCharType="separate"/>
     </w:r>
     <w:r>
       <w:rPr>
-        <w:rFonts w:ascii="Times New Roman" w:eastAsia="Times New Roman" w:hAnsi="Times New Roman" w:cs="Times New Roman"/>
+        <w:rFonts w:eastAsia="Times New Roman" w:cs="Times New Roman"/>
         <w:noProof/>
-        <w:sz w:val="20"/>
       </w:rPr>
       <w:t>4</w:t>
     </w:r>
     <w:r>
       <w:rPr>
-        <w:rFonts w:ascii="Times New Roman" w:eastAsia="Times New Roman" w:hAnsi="Times New Roman" w:cs="Times New Roman"/>
-        <w:sz w:val="20"/>
+        <w:rFonts w:eastAsia="Times New Roman" w:cs="Times New Roman"/>
       </w:rPr>
       <w:fldChar w:fldCharType="end"/>
     </w:r>
@@ -5259,51 +5101,54 @@
     </w:pPr>
     <w:r>
       <w:rPr>
-        <w:rFonts w:ascii="Times New Roman" w:eastAsia="Times New Roman" w:hAnsi="Times New Roman" w:cs="Times New Roman"/>
+        <w:rFonts w:eastAsia="Times New Roman" w:cs="Times New Roman"/>
         <w:b/>
-        <w:sz w:val="20"/>
         <w:u w:val="single" w:color="000000"/>
       </w:rPr>
       <w:t xml:space="preserve">Surveys </w:t>
     </w:r>
     <w:r>
       <w:rPr>
-        <w:rFonts w:ascii="Times New Roman" w:eastAsia="Times New Roman" w:hAnsi="Times New Roman" w:cs="Times New Roman"/>
+        <w:rFonts w:eastAsia="Times New Roman" w:cs="Times New Roman"/>
         <w:b/>
-        <w:sz w:val="20"/>
         <w:u w:val="single" w:color="000000"/>
       </w:rPr>
       <w:tab/>
     </w:r>
     <w:r>
       <w:rPr>
-        <w:rFonts w:ascii="Times New Roman" w:eastAsia="Times New Roman" w:hAnsi="Times New Roman" w:cs="Times New Roman"/>
+        <w:rFonts w:eastAsia="Times New Roman" w:cs="Times New Roman"/>
         <w:b/>
-        <w:sz w:val="20"/>
         <w:u w:val="single" w:color="000000"/>
       </w:rPr>
       <w:tab/>
     </w:r>
     <w:r>
+      <w:rPr>
+        <w:rFonts w:ascii="Calibri" w:hAnsi="Calibri"/>
+        <w:sz w:val="22"/>
+      </w:rPr>
       <w:fldChar w:fldCharType="begin"/>
     </w:r>
     <w:r>
       <w:instrText xml:space="preserve"> PAGE   \* MERGEFORMAT </w:instrText>
     </w:r>
     <w:r>
+      <w:rPr>
+        <w:rFonts w:ascii="Calibri" w:hAnsi="Calibri"/>
+        <w:sz w:val="22"/>
+      </w:rPr>
       <w:fldChar w:fldCharType="separate"/>
     </w:r>
     <w:r>
       <w:rPr>
-        <w:rFonts w:ascii="Times New Roman" w:eastAsia="Times New Roman" w:hAnsi="Times New Roman" w:cs="Times New Roman"/>
-        <w:sz w:val="20"/>
+        <w:rFonts w:eastAsia="Times New Roman" w:cs="Times New Roman"/>
       </w:rPr>
       <w:t>4</w:t>
     </w:r>
     <w:r>
       <w:rPr>
-        <w:rFonts w:ascii="Times New Roman" w:eastAsia="Times New Roman" w:hAnsi="Times New Roman" w:cs="Times New Roman"/>
-        <w:sz w:val="20"/>
+        <w:rFonts w:eastAsia="Times New Roman" w:cs="Times New Roman"/>
       </w:rPr>
       <w:fldChar w:fldCharType="end"/>
     </w:r>
@@ -5321,71 +5166,62 @@
       </w:tabs>
       <w:spacing w:after="0"/>
       <w:rPr>
-        <w:rFonts w:ascii="Times New Roman" w:eastAsia="Times New Roman" w:hAnsi="Times New Roman" w:cs="Times New Roman"/>
+        <w:rFonts w:eastAsia="Times New Roman" w:cs="Times New Roman"/>
         <w:b/>
-        <w:sz w:val="20"/>
         <w:u w:val="single" w:color="000000"/>
       </w:rPr>
     </w:pPr>
     <w:r>
       <w:rPr>
-        <w:rFonts w:ascii="Times New Roman" w:eastAsia="Times New Roman" w:hAnsi="Times New Roman" w:cs="Times New Roman"/>
+        <w:rFonts w:eastAsia="Times New Roman" w:cs="Times New Roman"/>
         <w:b/>
-        <w:sz w:val="20"/>
         <w:u w:val="single" w:color="000000"/>
       </w:rPr>
-      <w:t xml:space="preserve">Parking </w:t>
+      <w:t>PARKING APLIKACIJA</w:t>
     </w:r>
-    <w:proofErr w:type="spellStart"/>
     <w:r>
       <w:rPr>
-        <w:rFonts w:ascii="Times New Roman" w:eastAsia="Times New Roman" w:hAnsi="Times New Roman" w:cs="Times New Roman"/>
+        <w:rFonts w:eastAsia="Times New Roman" w:cs="Times New Roman"/>
         <w:b/>
-        <w:sz w:val="20"/>
-        <w:u w:val="single" w:color="000000"/>
-      </w:rPr>
-      <w:t>aplikacija</w:t>
-    </w:r>
-    <w:proofErr w:type="spellEnd"/>
-    <w:r>
-      <w:rPr>
-        <w:rFonts w:ascii="Times New Roman" w:eastAsia="Times New Roman" w:hAnsi="Times New Roman" w:cs="Times New Roman"/>
-        <w:b/>
-        <w:sz w:val="20"/>
         <w:u w:val="single" w:color="000000"/>
       </w:rPr>
       <w:tab/>
     </w:r>
     <w:r>
       <w:rPr>
-        <w:rFonts w:ascii="Times New Roman" w:eastAsia="Times New Roman" w:hAnsi="Times New Roman" w:cs="Times New Roman"/>
+        <w:rFonts w:eastAsia="Times New Roman" w:cs="Times New Roman"/>
         <w:b/>
-        <w:sz w:val="20"/>
         <w:u w:val="single" w:color="000000"/>
       </w:rPr>
       <w:tab/>
     </w:r>
     <w:r>
+      <w:rPr>
+        <w:rFonts w:ascii="Calibri" w:hAnsi="Calibri"/>
+        <w:sz w:val="22"/>
+      </w:rPr>
       <w:fldChar w:fldCharType="begin"/>
     </w:r>
     <w:r>
       <w:instrText xml:space="preserve"> PAGE   \* MERGEFORMAT </w:instrText>
     </w:r>
     <w:r>
+      <w:rPr>
+        <w:rFonts w:ascii="Calibri" w:hAnsi="Calibri"/>
+        <w:sz w:val="22"/>
+      </w:rPr>
       <w:fldChar w:fldCharType="separate"/>
     </w:r>
     <w:r>
       <w:rPr>
-        <w:rFonts w:ascii="Times New Roman" w:eastAsia="Times New Roman" w:hAnsi="Times New Roman" w:cs="Times New Roman"/>
+        <w:rFonts w:eastAsia="Times New Roman" w:cs="Times New Roman"/>
         <w:noProof/>
-        <w:sz w:val="20"/>
       </w:rPr>
       <w:t>4</w:t>
     </w:r>
     <w:r>
       <w:rPr>
-        <w:rFonts w:ascii="Times New Roman" w:eastAsia="Times New Roman" w:hAnsi="Times New Roman" w:cs="Times New Roman"/>
-        <w:sz w:val="20"/>
+        <w:rFonts w:eastAsia="Times New Roman" w:cs="Times New Roman"/>
       </w:rPr>
       <w:fldChar w:fldCharType="end"/>
     </w:r>
@@ -7197,10 +7033,11 @@
   <w:style w:type="paragraph" w:default="1" w:styleId="Normal">
     <w:name w:val="Normal"/>
     <w:qFormat/>
-    <w:rsid w:val="00A5666A"/>
+    <w:rsid w:val="00BE7EA3"/>
     <w:rPr>
-      <w:rFonts w:ascii="Calibri" w:eastAsia="Calibri" w:hAnsi="Calibri" w:cs="Calibri"/>
+      <w:rFonts w:ascii="Times New Roman" w:eastAsia="Calibri" w:hAnsi="Times New Roman" w:cs="Calibri"/>
       <w:color w:val="000000"/>
+      <w:sz w:val="20"/>
     </w:rPr>
   </w:style>
   <w:style w:type="paragraph" w:styleId="Heading1">
@@ -7498,6 +7335,60 @@
     <w:rPr>
       <w:color w:val="0563C1" w:themeColor="hyperlink"/>
       <w:u w:val="single"/>
+    </w:rPr>
+  </w:style>
+  <w:style w:type="paragraph" w:styleId="Header">
+    <w:name w:val="header"/>
+    <w:basedOn w:val="Normal"/>
+    <w:link w:val="HeaderChar"/>
+    <w:uiPriority w:val="99"/>
+    <w:unhideWhenUsed/>
+    <w:rsid w:val="001A1D5E"/>
+    <w:pPr>
+      <w:tabs>
+        <w:tab w:val="center" w:pos="4680"/>
+        <w:tab w:val="right" w:pos="9360"/>
+      </w:tabs>
+      <w:spacing w:after="0" w:line="240" w:lineRule="auto"/>
+    </w:pPr>
+  </w:style>
+  <w:style w:type="character" w:customStyle="1" w:styleId="HeaderChar">
+    <w:name w:val="Header Char"/>
+    <w:basedOn w:val="DefaultParagraphFont"/>
+    <w:link w:val="Header"/>
+    <w:uiPriority w:val="99"/>
+    <w:rsid w:val="001A1D5E"/>
+    <w:rPr>
+      <w:rFonts w:ascii="Times New Roman" w:eastAsia="Calibri" w:hAnsi="Times New Roman" w:cs="Calibri"/>
+      <w:color w:val="000000"/>
+      <w:sz w:val="20"/>
+    </w:rPr>
+  </w:style>
+  <w:style w:type="paragraph" w:styleId="Footer">
+    <w:name w:val="footer"/>
+    <w:basedOn w:val="Normal"/>
+    <w:link w:val="FooterChar"/>
+    <w:uiPriority w:val="99"/>
+    <w:unhideWhenUsed/>
+    <w:rsid w:val="001A1D5E"/>
+    <w:pPr>
+      <w:tabs>
+        <w:tab w:val="center" w:pos="4680"/>
+        <w:tab w:val="right" w:pos="9360"/>
+      </w:tabs>
+      <w:spacing w:after="0" w:line="240" w:lineRule="auto"/>
+    </w:pPr>
+  </w:style>
+  <w:style w:type="character" w:customStyle="1" w:styleId="FooterChar">
+    <w:name w:val="Footer Char"/>
+    <w:basedOn w:val="DefaultParagraphFont"/>
+    <w:link w:val="Footer"/>
+    <w:uiPriority w:val="99"/>
+    <w:rsid w:val="001A1D5E"/>
+    <w:rPr>
+      <w:rFonts w:ascii="Times New Roman" w:eastAsia="Calibri" w:hAnsi="Times New Roman" w:cs="Calibri"/>
+      <w:color w:val="000000"/>
+      <w:sz w:val="20"/>
     </w:rPr>
   </w:style>
 </w:styles>
@@ -7803,7 +7694,7 @@
 </file>
 
 <file path=customXml/itemProps1.xml><?xml version="1.0" encoding="utf-8"?>
-<ds:datastoreItem xmlns:ds="http://schemas.openxmlformats.org/officeDocument/2006/customXml" ds:itemID="{1FA2569F-3A6F-4410-B24A-9575071E4F68}">
+<ds:datastoreItem xmlns:ds="http://schemas.openxmlformats.org/officeDocument/2006/customXml" ds:itemID="{9EECA88A-F06B-49B3-B302-2E44D4FC83DA}">
   <ds:schemaRefs>
     <ds:schemaRef ds:uri="http://schemas.openxmlformats.org/officeDocument/2006/bibliography"/>
   </ds:schemaRefs>

</xml_diff>